<commit_message>
[] - Resultados pruebas auditorias
</commit_message>
<xml_diff>
--- a/informe.docx
+++ b/informe.docx
@@ -1740,25 +1740,23 @@
           <w:sz w:val="21"/>
           <w:szCs w:val="21"/>
         </w:rPr>
-        <w:t xml:space="preserve">Prueba 8: formulario de registro / </w:t>
-      </w:r>
-      <w:proofErr w:type="spellStart"/>
-      <w:r>
-        <w:rPr>
-          <w:rFonts w:ascii="Century Gothic" w:hAnsi="Century Gothic"/>
-          <w:sz w:val="21"/>
-          <w:szCs w:val="21"/>
-        </w:rPr>
-        <w:t>login</w:t>
-      </w:r>
-      <w:proofErr w:type="spellEnd"/>
-      <w:r>
-        <w:rPr>
-          <w:rFonts w:ascii="Century Gothic" w:hAnsi="Century Gothic"/>
-          <w:sz w:val="21"/>
-          <w:szCs w:val="21"/>
-        </w:rPr>
-        <w:t>.</w:t>
+        <w:t>Prueba 8: formulario de registro / log</w:t>
+      </w:r>
+      <w:r>
+        <w:rPr>
+          <w:rFonts w:ascii="Century Gothic" w:hAnsi="Century Gothic"/>
+          <w:sz w:val="21"/>
+          <w:szCs w:val="21"/>
+        </w:rPr>
+        <w:t xml:space="preserve"> </w:t>
+      </w:r>
+      <w:r>
+        <w:rPr>
+          <w:rFonts w:ascii="Century Gothic" w:hAnsi="Century Gothic"/>
+          <w:sz w:val="21"/>
+          <w:szCs w:val="21"/>
+        </w:rPr>
+        <w:t>in.</w:t>
       </w:r>
     </w:p>
     <w:p>
@@ -1863,7 +1861,23 @@
           <w:sz w:val="21"/>
           <w:szCs w:val="21"/>
         </w:rPr>
-        <w:t>gina principal un 87%. Los resultado</w:t>
+        <w:t>gina principal un 8</w:t>
+      </w:r>
+      <w:r>
+        <w:rPr>
+          <w:rFonts w:ascii="Century Gothic" w:hAnsi="Century Gothic" w:cs="Consolas"/>
+          <w:sz w:val="21"/>
+          <w:szCs w:val="21"/>
+        </w:rPr>
+        <w:t>8</w:t>
+      </w:r>
+      <w:r>
+        <w:rPr>
+          <w:rFonts w:ascii="Century Gothic" w:hAnsi="Century Gothic" w:cs="Consolas"/>
+          <w:sz w:val="21"/>
+          <w:szCs w:val="21"/>
+        </w:rPr>
+        <w:t>%. Los resultado</w:t>
       </w:r>
       <w:r>
         <w:rPr>
@@ -2194,23 +2208,7 @@
           <w:sz w:val="21"/>
           <w:szCs w:val="21"/>
         </w:rPr>
-        <w:t xml:space="preserve"> Paint </w:t>
-      </w:r>
-      <w:r>
-        <w:rPr>
-          <w:rFonts w:ascii="Century Gothic" w:hAnsi="Century Gothic" w:cs="Consolas"/>
-          <w:sz w:val="21"/>
-          <w:szCs w:val="21"/>
-        </w:rPr>
-        <w:t>1</w:t>
-      </w:r>
-      <w:r>
-        <w:rPr>
-          <w:rFonts w:ascii="Century Gothic" w:hAnsi="Century Gothic" w:cs="Consolas"/>
-          <w:sz w:val="21"/>
-          <w:szCs w:val="21"/>
-        </w:rPr>
-        <w:t xml:space="preserve"> s, </w:t>
+        <w:t xml:space="preserve"> Paint 1 s, </w:t>
       </w:r>
       <w:proofErr w:type="spellStart"/>
       <w:r>
@@ -2336,23 +2334,7 @@
           <w:sz w:val="21"/>
           <w:szCs w:val="21"/>
         </w:rPr>
-        <w:t xml:space="preserve"> 1.</w:t>
-      </w:r>
-      <w:r>
-        <w:rPr>
-          <w:rFonts w:ascii="Century Gothic" w:hAnsi="Century Gothic" w:cs="Consolas"/>
-          <w:sz w:val="21"/>
-          <w:szCs w:val="21"/>
-        </w:rPr>
-        <w:t>1</w:t>
-      </w:r>
-      <w:r>
-        <w:rPr>
-          <w:rFonts w:ascii="Century Gothic" w:hAnsi="Century Gothic" w:cs="Consolas"/>
-          <w:sz w:val="21"/>
-          <w:szCs w:val="21"/>
-        </w:rPr>
-        <w:t xml:space="preserve"> s, total </w:t>
+        <w:t xml:space="preserve"> 1.1 s, total </w:t>
       </w:r>
       <w:proofErr w:type="spellStart"/>
       <w:r>
@@ -2406,15 +2388,7 @@
           <w:sz w:val="21"/>
           <w:szCs w:val="21"/>
         </w:rPr>
-        <w:t xml:space="preserve"> shift 0 s.</w:t>
-      </w:r>
-      <w:r>
-        <w:rPr>
-          <w:rFonts w:ascii="Century Gothic" w:hAnsi="Century Gothic" w:cs="Consolas"/>
-          <w:sz w:val="21"/>
-          <w:szCs w:val="21"/>
-        </w:rPr>
-        <w:t xml:space="preserve"> Además ofrece una serie de indi</w:t>
+        <w:t xml:space="preserve"> shift 0 s. Además ofrece una serie de indi</w:t>
       </w:r>
       <w:r>
         <w:rPr>
@@ -2513,23 +2487,7 @@
           <w:sz w:val="21"/>
           <w:szCs w:val="21"/>
         </w:rPr>
-        <w:t xml:space="preserve"> Paint </w:t>
-      </w:r>
-      <w:r>
-        <w:rPr>
-          <w:rFonts w:ascii="Century Gothic" w:hAnsi="Century Gothic" w:cs="Consolas"/>
-          <w:sz w:val="21"/>
-          <w:szCs w:val="21"/>
-        </w:rPr>
-        <w:t>0.9</w:t>
-      </w:r>
-      <w:r>
-        <w:rPr>
-          <w:rFonts w:ascii="Century Gothic" w:hAnsi="Century Gothic" w:cs="Consolas"/>
-          <w:sz w:val="21"/>
-          <w:szCs w:val="21"/>
-        </w:rPr>
-        <w:t xml:space="preserve"> s, </w:t>
+        <w:t xml:space="preserve"> Paint 0.9 s, </w:t>
       </w:r>
       <w:proofErr w:type="spellStart"/>
       <w:r>
@@ -2565,23 +2523,318 @@
           <w:sz w:val="21"/>
           <w:szCs w:val="21"/>
         </w:rPr>
+        <w:t xml:space="preserve"> 0.9 s, </w:t>
+      </w:r>
+      <w:proofErr w:type="spellStart"/>
+      <w:r>
+        <w:rPr>
+          <w:rFonts w:ascii="Century Gothic" w:hAnsi="Century Gothic" w:cs="Consolas"/>
+          <w:sz w:val="21"/>
+          <w:szCs w:val="21"/>
+        </w:rPr>
+        <w:t>largest</w:t>
+      </w:r>
+      <w:proofErr w:type="spellEnd"/>
+      <w:r>
+        <w:rPr>
+          <w:rFonts w:ascii="Century Gothic" w:hAnsi="Century Gothic" w:cs="Consolas"/>
+          <w:sz w:val="21"/>
+          <w:szCs w:val="21"/>
+        </w:rPr>
         <w:t xml:space="preserve"> </w:t>
       </w:r>
-      <w:r>
-        <w:rPr>
-          <w:rFonts w:ascii="Century Gothic" w:hAnsi="Century Gothic" w:cs="Consolas"/>
-          <w:sz w:val="21"/>
-          <w:szCs w:val="21"/>
-        </w:rPr>
-        <w:t>0.9</w:t>
-      </w:r>
-      <w:r>
-        <w:rPr>
-          <w:rFonts w:ascii="Century Gothic" w:hAnsi="Century Gothic" w:cs="Consolas"/>
-          <w:sz w:val="21"/>
-          <w:szCs w:val="21"/>
-        </w:rPr>
-        <w:t xml:space="preserve"> s, </w:t>
+      <w:proofErr w:type="spellStart"/>
+      <w:r>
+        <w:rPr>
+          <w:rFonts w:ascii="Century Gothic" w:hAnsi="Century Gothic" w:cs="Consolas"/>
+          <w:sz w:val="21"/>
+          <w:szCs w:val="21"/>
+        </w:rPr>
+        <w:t>contentful</w:t>
+      </w:r>
+      <w:proofErr w:type="spellEnd"/>
+      <w:r>
+        <w:rPr>
+          <w:rFonts w:ascii="Century Gothic" w:hAnsi="Century Gothic" w:cs="Consolas"/>
+          <w:sz w:val="21"/>
+          <w:szCs w:val="21"/>
+        </w:rPr>
+        <w:t xml:space="preserve"> </w:t>
+      </w:r>
+      <w:proofErr w:type="spellStart"/>
+      <w:r>
+        <w:rPr>
+          <w:rFonts w:ascii="Century Gothic" w:hAnsi="Century Gothic" w:cs="Consolas"/>
+          <w:sz w:val="21"/>
+          <w:szCs w:val="21"/>
+        </w:rPr>
+        <w:t>paint</w:t>
+      </w:r>
+      <w:proofErr w:type="spellEnd"/>
+      <w:r>
+        <w:rPr>
+          <w:rFonts w:ascii="Century Gothic" w:hAnsi="Century Gothic" w:cs="Consolas"/>
+          <w:sz w:val="21"/>
+          <w:szCs w:val="21"/>
+        </w:rPr>
+        <w:t xml:space="preserve"> 2 s, time </w:t>
+      </w:r>
+      <w:proofErr w:type="spellStart"/>
+      <w:r>
+        <w:rPr>
+          <w:rFonts w:ascii="Century Gothic" w:hAnsi="Century Gothic" w:cs="Consolas"/>
+          <w:sz w:val="21"/>
+          <w:szCs w:val="21"/>
+        </w:rPr>
+        <w:t>to</w:t>
+      </w:r>
+      <w:proofErr w:type="spellEnd"/>
+      <w:r>
+        <w:rPr>
+          <w:rFonts w:ascii="Century Gothic" w:hAnsi="Century Gothic" w:cs="Consolas"/>
+          <w:sz w:val="21"/>
+          <w:szCs w:val="21"/>
+        </w:rPr>
+        <w:t xml:space="preserve"> </w:t>
+      </w:r>
+      <w:proofErr w:type="spellStart"/>
+      <w:r>
+        <w:rPr>
+          <w:rFonts w:ascii="Century Gothic" w:hAnsi="Century Gothic" w:cs="Consolas"/>
+          <w:sz w:val="21"/>
+          <w:szCs w:val="21"/>
+        </w:rPr>
+        <w:t>interactive</w:t>
+      </w:r>
+      <w:proofErr w:type="spellEnd"/>
+      <w:r>
+        <w:rPr>
+          <w:rFonts w:ascii="Century Gothic" w:hAnsi="Century Gothic" w:cs="Consolas"/>
+          <w:sz w:val="21"/>
+          <w:szCs w:val="21"/>
+        </w:rPr>
+        <w:t xml:space="preserve"> 1.5 s, total </w:t>
+      </w:r>
+      <w:proofErr w:type="spellStart"/>
+      <w:r>
+        <w:rPr>
+          <w:rFonts w:ascii="Century Gothic" w:hAnsi="Century Gothic" w:cs="Consolas"/>
+          <w:sz w:val="21"/>
+          <w:szCs w:val="21"/>
+        </w:rPr>
+        <w:t>blocking</w:t>
+      </w:r>
+      <w:proofErr w:type="spellEnd"/>
+      <w:r>
+        <w:rPr>
+          <w:rFonts w:ascii="Century Gothic" w:hAnsi="Century Gothic" w:cs="Consolas"/>
+          <w:sz w:val="21"/>
+          <w:szCs w:val="21"/>
+        </w:rPr>
+        <w:t xml:space="preserve"> time 0 y </w:t>
+      </w:r>
+      <w:proofErr w:type="spellStart"/>
+      <w:r>
+        <w:rPr>
+          <w:rFonts w:ascii="Century Gothic" w:hAnsi="Century Gothic" w:cs="Consolas"/>
+          <w:sz w:val="21"/>
+          <w:szCs w:val="21"/>
+        </w:rPr>
+        <w:t>cumulative</w:t>
+      </w:r>
+      <w:proofErr w:type="spellEnd"/>
+      <w:r>
+        <w:rPr>
+          <w:rFonts w:ascii="Century Gothic" w:hAnsi="Century Gothic" w:cs="Consolas"/>
+          <w:sz w:val="21"/>
+          <w:szCs w:val="21"/>
+        </w:rPr>
+        <w:t xml:space="preserve"> </w:t>
+      </w:r>
+      <w:proofErr w:type="spellStart"/>
+      <w:r>
+        <w:rPr>
+          <w:rFonts w:ascii="Century Gothic" w:hAnsi="Century Gothic" w:cs="Consolas"/>
+          <w:sz w:val="21"/>
+          <w:szCs w:val="21"/>
+        </w:rPr>
+        <w:t>layout</w:t>
+      </w:r>
+      <w:proofErr w:type="spellEnd"/>
+      <w:r>
+        <w:rPr>
+          <w:rFonts w:ascii="Century Gothic" w:hAnsi="Century Gothic" w:cs="Consolas"/>
+          <w:sz w:val="21"/>
+          <w:szCs w:val="21"/>
+        </w:rPr>
+        <w:t xml:space="preserve"> shift 0.011 s. Adem</w:t>
+      </w:r>
+      <w:r>
+        <w:rPr>
+          <w:rFonts w:ascii="Century Gothic" w:hAnsi="Century Gothic" w:cs="Consolas"/>
+          <w:sz w:val="21"/>
+          <w:szCs w:val="21"/>
+        </w:rPr>
+        <w:t>á</w:t>
+      </w:r>
+      <w:r>
+        <w:rPr>
+          <w:rFonts w:ascii="Century Gothic" w:hAnsi="Century Gothic" w:cs="Consolas"/>
+          <w:sz w:val="21"/>
+          <w:szCs w:val="21"/>
+        </w:rPr>
+        <w:t>s ofrece una seri</w:t>
+      </w:r>
+      <w:r>
+        <w:rPr>
+          <w:rFonts w:ascii="Century Gothic" w:hAnsi="Century Gothic" w:cs="Consolas"/>
+          <w:sz w:val="21"/>
+          <w:szCs w:val="21"/>
+        </w:rPr>
+        <w:t xml:space="preserve">e </w:t>
+      </w:r>
+      <w:r>
+        <w:rPr>
+          <w:rFonts w:ascii="Century Gothic" w:hAnsi="Century Gothic" w:cs="Consolas"/>
+          <w:sz w:val="21"/>
+          <w:szCs w:val="21"/>
+        </w:rPr>
+        <w:t>de indicaciones que son</w:t>
+      </w:r>
+      <w:r>
+        <w:rPr>
+          <w:rFonts w:ascii="Century Gothic" w:hAnsi="Century Gothic" w:cs="Consolas"/>
+          <w:sz w:val="21"/>
+          <w:szCs w:val="21"/>
+        </w:rPr>
+        <w:t xml:space="preserve"> las mismas que ha ofrecido en la prueba anterior. </w:t>
+      </w:r>
+    </w:p>
+    <w:p>
+      <w:pPr>
+        <w:pStyle w:val="NormalWeb"/>
+        <w:shd w:val="clear" w:color="auto" w:fill="FFFFFF"/>
+        <w:ind w:left="76" w:right="-716"/>
+        <w:jc w:val="both"/>
+        <w:rPr>
+          <w:rFonts w:ascii="Century Gothic" w:hAnsi="Century Gothic" w:cs="Consolas"/>
+          <w:sz w:val="21"/>
+          <w:szCs w:val="21"/>
+        </w:rPr>
+      </w:pPr>
+      <w:r>
+        <w:rPr>
+          <w:rFonts w:ascii="Century Gothic" w:hAnsi="Century Gothic" w:cs="Consolas"/>
+          <w:b/>
+          <w:bCs/>
+          <w:sz w:val="21"/>
+          <w:szCs w:val="21"/>
+        </w:rPr>
+        <w:t>Prueba 4</w:t>
+      </w:r>
+      <w:r>
+        <w:rPr>
+          <w:rFonts w:ascii="Century Gothic" w:hAnsi="Century Gothic" w:cs="Consolas"/>
+          <w:sz w:val="21"/>
+          <w:szCs w:val="21"/>
+        </w:rPr>
+        <w:t xml:space="preserve">: la auditoria de rendimiento de Chrome otorga a la galería de imágenes de una receta un 89%. </w:t>
+      </w:r>
+      <w:r>
+        <w:rPr>
+          <w:rFonts w:ascii="Century Gothic" w:hAnsi="Century Gothic" w:cs="Consolas"/>
+          <w:sz w:val="21"/>
+          <w:szCs w:val="21"/>
+        </w:rPr>
+        <w:t xml:space="preserve">Los resultados </w:t>
+      </w:r>
+      <w:r>
+        <w:rPr>
+          <w:rFonts w:ascii="Century Gothic" w:hAnsi="Century Gothic" w:cs="Consolas"/>
+          <w:sz w:val="21"/>
+          <w:szCs w:val="21"/>
+        </w:rPr>
+        <w:t xml:space="preserve">obtenidos </w:t>
+      </w:r>
+      <w:r>
+        <w:rPr>
+          <w:rFonts w:ascii="Century Gothic" w:hAnsi="Century Gothic" w:cs="Consolas"/>
+          <w:sz w:val="21"/>
+          <w:szCs w:val="21"/>
+        </w:rPr>
+        <w:t xml:space="preserve">son los siguientes: </w:t>
+      </w:r>
+      <w:proofErr w:type="spellStart"/>
+      <w:r>
+        <w:rPr>
+          <w:rFonts w:ascii="Century Gothic" w:hAnsi="Century Gothic" w:cs="Consolas"/>
+          <w:sz w:val="21"/>
+          <w:szCs w:val="21"/>
+        </w:rPr>
+        <w:t>first</w:t>
+      </w:r>
+      <w:proofErr w:type="spellEnd"/>
+      <w:r>
+        <w:rPr>
+          <w:rFonts w:ascii="Century Gothic" w:hAnsi="Century Gothic" w:cs="Consolas"/>
+          <w:sz w:val="21"/>
+          <w:szCs w:val="21"/>
+        </w:rPr>
+        <w:t xml:space="preserve"> </w:t>
+      </w:r>
+      <w:proofErr w:type="spellStart"/>
+      <w:r>
+        <w:rPr>
+          <w:rFonts w:ascii="Century Gothic" w:hAnsi="Century Gothic" w:cs="Consolas"/>
+          <w:sz w:val="21"/>
+          <w:szCs w:val="21"/>
+        </w:rPr>
+        <w:t>content</w:t>
+      </w:r>
+      <w:proofErr w:type="spellEnd"/>
+      <w:r>
+        <w:rPr>
+          <w:rFonts w:ascii="Century Gothic" w:hAnsi="Century Gothic" w:cs="Consolas"/>
+          <w:sz w:val="21"/>
+          <w:szCs w:val="21"/>
+        </w:rPr>
+        <w:t xml:space="preserve"> Paint 0.8 s, </w:t>
+      </w:r>
+      <w:proofErr w:type="spellStart"/>
+      <w:r>
+        <w:rPr>
+          <w:rFonts w:ascii="Century Gothic" w:hAnsi="Century Gothic" w:cs="Consolas"/>
+          <w:sz w:val="21"/>
+          <w:szCs w:val="21"/>
+        </w:rPr>
+        <w:t>speed</w:t>
+      </w:r>
+      <w:proofErr w:type="spellEnd"/>
+      <w:r>
+        <w:rPr>
+          <w:rFonts w:ascii="Century Gothic" w:hAnsi="Century Gothic" w:cs="Consolas"/>
+          <w:sz w:val="21"/>
+          <w:szCs w:val="21"/>
+        </w:rPr>
+        <w:t xml:space="preserve"> </w:t>
+      </w:r>
+      <w:proofErr w:type="spellStart"/>
+      <w:r>
+        <w:rPr>
+          <w:rFonts w:ascii="Century Gothic" w:hAnsi="Century Gothic" w:cs="Consolas"/>
+          <w:sz w:val="21"/>
+          <w:szCs w:val="21"/>
+        </w:rPr>
+        <w:t>index</w:t>
+      </w:r>
+      <w:proofErr w:type="spellEnd"/>
+      <w:r>
+        <w:rPr>
+          <w:rFonts w:ascii="Century Gothic" w:hAnsi="Century Gothic" w:cs="Consolas"/>
+          <w:sz w:val="21"/>
+          <w:szCs w:val="21"/>
+        </w:rPr>
+        <w:t xml:space="preserve"> 0.8 s, </w:t>
       </w:r>
       <w:proofErr w:type="spellStart"/>
       <w:r>
@@ -2671,23 +2924,7 @@
           <w:sz w:val="21"/>
           <w:szCs w:val="21"/>
         </w:rPr>
-        <w:t xml:space="preserve"> 1.</w:t>
-      </w:r>
-      <w:r>
-        <w:rPr>
-          <w:rFonts w:ascii="Century Gothic" w:hAnsi="Century Gothic" w:cs="Consolas"/>
-          <w:sz w:val="21"/>
-          <w:szCs w:val="21"/>
-        </w:rPr>
-        <w:t>5</w:t>
-      </w:r>
-      <w:r>
-        <w:rPr>
-          <w:rFonts w:ascii="Century Gothic" w:hAnsi="Century Gothic" w:cs="Consolas"/>
-          <w:sz w:val="21"/>
-          <w:szCs w:val="21"/>
-        </w:rPr>
-        <w:t xml:space="preserve"> s, total </w:t>
+        <w:t xml:space="preserve"> 1.1 s, total </w:t>
       </w:r>
       <w:proofErr w:type="spellStart"/>
       <w:r>
@@ -2741,71 +2978,33 @@
           <w:sz w:val="21"/>
           <w:szCs w:val="21"/>
         </w:rPr>
-        <w:t xml:space="preserve"> shift 0</w:t>
-      </w:r>
-      <w:r>
-        <w:rPr>
-          <w:rFonts w:ascii="Century Gothic" w:hAnsi="Century Gothic" w:cs="Consolas"/>
-          <w:sz w:val="21"/>
-          <w:szCs w:val="21"/>
-        </w:rPr>
-        <w:t>.011</w:t>
-      </w:r>
-      <w:r>
-        <w:rPr>
-          <w:rFonts w:ascii="Century Gothic" w:hAnsi="Century Gothic" w:cs="Consolas"/>
-          <w:sz w:val="21"/>
-          <w:szCs w:val="21"/>
-        </w:rPr>
-        <w:t xml:space="preserve"> s.</w:t>
-      </w:r>
-      <w:r>
-        <w:rPr>
-          <w:rFonts w:ascii="Century Gothic" w:hAnsi="Century Gothic" w:cs="Consolas"/>
-          <w:sz w:val="21"/>
-          <w:szCs w:val="21"/>
-        </w:rPr>
-        <w:t xml:space="preserve"> Adem</w:t>
-      </w:r>
-      <w:r>
-        <w:rPr>
-          <w:rFonts w:ascii="Century Gothic" w:hAnsi="Century Gothic" w:cs="Consolas"/>
-          <w:sz w:val="21"/>
-          <w:szCs w:val="21"/>
-        </w:rPr>
-        <w:t>á</w:t>
-      </w:r>
-      <w:r>
-        <w:rPr>
-          <w:rFonts w:ascii="Century Gothic" w:hAnsi="Century Gothic" w:cs="Consolas"/>
-          <w:sz w:val="21"/>
-          <w:szCs w:val="21"/>
-        </w:rPr>
-        <w:t>s ofrece una seri</w:t>
-      </w:r>
-      <w:r>
-        <w:rPr>
-          <w:rFonts w:ascii="Century Gothic" w:hAnsi="Century Gothic" w:cs="Consolas"/>
-          <w:sz w:val="21"/>
-          <w:szCs w:val="21"/>
-        </w:rPr>
-        <w:t xml:space="preserve">e </w:t>
-      </w:r>
-      <w:r>
-        <w:rPr>
-          <w:rFonts w:ascii="Century Gothic" w:hAnsi="Century Gothic" w:cs="Consolas"/>
-          <w:sz w:val="21"/>
-          <w:szCs w:val="21"/>
-        </w:rPr>
-        <w:t>de indicaciones que son</w:t>
-      </w:r>
-      <w:r>
-        <w:rPr>
-          <w:rFonts w:ascii="Century Gothic" w:hAnsi="Century Gothic" w:cs="Consolas"/>
-          <w:sz w:val="21"/>
-          <w:szCs w:val="21"/>
-        </w:rPr>
-        <w:t xml:space="preserve"> las mismas que ha ofrecido en la prueba anterior. </w:t>
+        <w:t xml:space="preserve"> shift 0 s. Además ofrece una serie de indicaciones, util</w:t>
+      </w:r>
+      <w:r>
+        <w:rPr>
+          <w:rFonts w:ascii="Century Gothic" w:hAnsi="Century Gothic" w:cs="Consolas"/>
+          <w:sz w:val="21"/>
+          <w:szCs w:val="21"/>
+        </w:rPr>
+        <w:t xml:space="preserve">izar imágenes de tamaño adecuado, eliminar los recursos que bloquean el </w:t>
+      </w:r>
+      <w:proofErr w:type="spellStart"/>
+      <w:r>
+        <w:rPr>
+          <w:rFonts w:ascii="Century Gothic" w:hAnsi="Century Gothic" w:cs="Consolas"/>
+          <w:sz w:val="21"/>
+          <w:szCs w:val="21"/>
+        </w:rPr>
+        <w:t>renderizdo</w:t>
+      </w:r>
+      <w:proofErr w:type="spellEnd"/>
+      <w:r>
+        <w:rPr>
+          <w:rFonts w:ascii="Century Gothic" w:hAnsi="Century Gothic" w:cs="Consolas"/>
+          <w:sz w:val="21"/>
+          <w:szCs w:val="21"/>
+        </w:rPr>
+        <w:t xml:space="preserve"> y eliminar los ficheros CSS que no se utilizan.</w:t>
       </w:r>
     </w:p>
     <w:p>
@@ -2828,39 +3027,23 @@
           <w:sz w:val="21"/>
           <w:szCs w:val="21"/>
         </w:rPr>
-        <w:t>Prueba 4</w:t>
-      </w:r>
-      <w:r>
-        <w:rPr>
-          <w:rFonts w:ascii="Century Gothic" w:hAnsi="Century Gothic" w:cs="Consolas"/>
-          <w:sz w:val="21"/>
-          <w:szCs w:val="21"/>
-        </w:rPr>
-        <w:t xml:space="preserve">: la auditoria de rendimiento de Chrome otorga a la galería de imágenes de una receta un 89%. </w:t>
-      </w:r>
-      <w:r>
-        <w:rPr>
-          <w:rFonts w:ascii="Century Gothic" w:hAnsi="Century Gothic" w:cs="Consolas"/>
-          <w:sz w:val="21"/>
-          <w:szCs w:val="21"/>
-        </w:rPr>
-        <w:t xml:space="preserve">Los resultados </w:t>
-      </w:r>
-      <w:r>
-        <w:rPr>
-          <w:rFonts w:ascii="Century Gothic" w:hAnsi="Century Gothic" w:cs="Consolas"/>
-          <w:sz w:val="21"/>
-          <w:szCs w:val="21"/>
-        </w:rPr>
-        <w:t xml:space="preserve">obtenidos </w:t>
-      </w:r>
-      <w:r>
-        <w:rPr>
-          <w:rFonts w:ascii="Century Gothic" w:hAnsi="Century Gothic" w:cs="Consolas"/>
-          <w:sz w:val="21"/>
-          <w:szCs w:val="21"/>
-        </w:rPr>
-        <w:t xml:space="preserve">son los siguientes: </w:t>
+        <w:t>Prueba 5:</w:t>
+      </w:r>
+      <w:r>
+        <w:rPr>
+          <w:rFonts w:ascii="Century Gothic" w:hAnsi="Century Gothic" w:cs="Consolas"/>
+          <w:sz w:val="21"/>
+          <w:szCs w:val="21"/>
+        </w:rPr>
+        <w:t xml:space="preserve"> la auditoria de rendimiento de Chrome otorga al perfil de usuario un 95%. </w:t>
+      </w:r>
+      <w:r>
+        <w:rPr>
+          <w:rFonts w:ascii="Century Gothic" w:hAnsi="Century Gothic" w:cs="Consolas"/>
+          <w:sz w:val="21"/>
+          <w:szCs w:val="21"/>
+        </w:rPr>
+        <w:t xml:space="preserve">Los resultados obtenidos son los siguientes: </w:t>
       </w:r>
       <w:proofErr w:type="spellStart"/>
       <w:r>
@@ -2896,23 +3079,7 @@
           <w:sz w:val="21"/>
           <w:szCs w:val="21"/>
         </w:rPr>
-        <w:t xml:space="preserve"> Paint 0.</w:t>
-      </w:r>
-      <w:r>
-        <w:rPr>
-          <w:rFonts w:ascii="Century Gothic" w:hAnsi="Century Gothic" w:cs="Consolas"/>
-          <w:sz w:val="21"/>
-          <w:szCs w:val="21"/>
-        </w:rPr>
-        <w:t>8</w:t>
-      </w:r>
-      <w:r>
-        <w:rPr>
-          <w:rFonts w:ascii="Century Gothic" w:hAnsi="Century Gothic" w:cs="Consolas"/>
-          <w:sz w:val="21"/>
-          <w:szCs w:val="21"/>
-        </w:rPr>
-        <w:t xml:space="preserve"> s, </w:t>
+        <w:t xml:space="preserve"> Paint 0.9 s, </w:t>
       </w:r>
       <w:proofErr w:type="spellStart"/>
       <w:r>
@@ -2948,23 +3115,7 @@
           <w:sz w:val="21"/>
           <w:szCs w:val="21"/>
         </w:rPr>
-        <w:t xml:space="preserve"> 0.</w:t>
-      </w:r>
-      <w:r>
-        <w:rPr>
-          <w:rFonts w:ascii="Century Gothic" w:hAnsi="Century Gothic" w:cs="Consolas"/>
-          <w:sz w:val="21"/>
-          <w:szCs w:val="21"/>
-        </w:rPr>
-        <w:t>8</w:t>
-      </w:r>
-      <w:r>
-        <w:rPr>
-          <w:rFonts w:ascii="Century Gothic" w:hAnsi="Century Gothic" w:cs="Consolas"/>
-          <w:sz w:val="21"/>
-          <w:szCs w:val="21"/>
-        </w:rPr>
-        <w:t xml:space="preserve"> s, </w:t>
+        <w:t xml:space="preserve"> 1 s, </w:t>
       </w:r>
       <w:proofErr w:type="spellStart"/>
       <w:r>
@@ -3018,7 +3169,7 @@
           <w:sz w:val="21"/>
           <w:szCs w:val="21"/>
         </w:rPr>
-        <w:t xml:space="preserve"> 2 s, time </w:t>
+        <w:t xml:space="preserve"> 1.3 s, time </w:t>
       </w:r>
       <w:proofErr w:type="spellStart"/>
       <w:r>
@@ -3054,23 +3205,7 @@
           <w:sz w:val="21"/>
           <w:szCs w:val="21"/>
         </w:rPr>
-        <w:t xml:space="preserve"> 1.</w:t>
-      </w:r>
-      <w:r>
-        <w:rPr>
-          <w:rFonts w:ascii="Century Gothic" w:hAnsi="Century Gothic" w:cs="Consolas"/>
-          <w:sz w:val="21"/>
-          <w:szCs w:val="21"/>
-        </w:rPr>
-        <w:t>1</w:t>
-      </w:r>
-      <w:r>
-        <w:rPr>
-          <w:rFonts w:ascii="Century Gothic" w:hAnsi="Century Gothic" w:cs="Consolas"/>
-          <w:sz w:val="21"/>
-          <w:szCs w:val="21"/>
-        </w:rPr>
-        <w:t xml:space="preserve"> s, total </w:t>
+        <w:t xml:space="preserve"> 1.5 s, total </w:t>
       </w:r>
       <w:proofErr w:type="spellStart"/>
       <w:r>
@@ -3088,7 +3223,7 @@
           <w:sz w:val="21"/>
           <w:szCs w:val="21"/>
         </w:rPr>
-        <w:t xml:space="preserve"> time 0 y </w:t>
+        <w:t xml:space="preserve"> time 30 ms y </w:t>
       </w:r>
       <w:proofErr w:type="spellStart"/>
       <w:r>
@@ -3124,41 +3259,23 @@
           <w:sz w:val="21"/>
           <w:szCs w:val="21"/>
         </w:rPr>
-        <w:t xml:space="preserve"> shift 0 s. Además ofrece una serie de indicaciones</w:t>
-      </w:r>
-      <w:r>
-        <w:rPr>
-          <w:rFonts w:ascii="Century Gothic" w:hAnsi="Century Gothic" w:cs="Consolas"/>
-          <w:sz w:val="21"/>
-          <w:szCs w:val="21"/>
-        </w:rPr>
-        <w:t>, util</w:t>
-      </w:r>
-      <w:r>
-        <w:rPr>
-          <w:rFonts w:ascii="Century Gothic" w:hAnsi="Century Gothic" w:cs="Consolas"/>
-          <w:sz w:val="21"/>
-          <w:szCs w:val="21"/>
-        </w:rPr>
-        <w:t xml:space="preserve">izar imágenes de tamaño adecuado, eliminar los recursos que bloquean el </w:t>
-      </w:r>
-      <w:proofErr w:type="spellStart"/>
-      <w:r>
-        <w:rPr>
-          <w:rFonts w:ascii="Century Gothic" w:hAnsi="Century Gothic" w:cs="Consolas"/>
-          <w:sz w:val="21"/>
-          <w:szCs w:val="21"/>
-        </w:rPr>
-        <w:t>renderizdo</w:t>
-      </w:r>
-      <w:proofErr w:type="spellEnd"/>
-      <w:r>
-        <w:rPr>
-          <w:rFonts w:ascii="Century Gothic" w:hAnsi="Century Gothic" w:cs="Consolas"/>
-          <w:sz w:val="21"/>
-          <w:szCs w:val="21"/>
-        </w:rPr>
-        <w:t xml:space="preserve"> y eliminar los ficheros CSS que no se utilizan.</w:t>
+        <w:t xml:space="preserve"> shift 0 s. Además ofrece una serie de ind</w:t>
+      </w:r>
+      <w:r>
+        <w:rPr>
+          <w:rFonts w:ascii="Century Gothic" w:hAnsi="Century Gothic" w:cs="Consolas"/>
+          <w:sz w:val="21"/>
+          <w:szCs w:val="21"/>
+        </w:rPr>
+        <w:t xml:space="preserve">icaciones, eliminar los recursos que bloquean el renderizado, </w:t>
+      </w:r>
+      <w:r>
+        <w:rPr>
+          <w:rFonts w:ascii="Century Gothic" w:hAnsi="Century Gothic" w:cs="Consolas"/>
+          <w:sz w:val="21"/>
+          <w:szCs w:val="21"/>
+        </w:rPr>
+        <w:t xml:space="preserve">utilizar imágenes con tamaño adecuado, eliminar los ficheros CSS no utilizados y precargar solicitudes de claves. </w:t>
       </w:r>
     </w:p>
     <w:p>
@@ -3181,15 +3298,15 @@
           <w:sz w:val="21"/>
           <w:szCs w:val="21"/>
         </w:rPr>
-        <w:t>Prueba 5:</w:t>
-      </w:r>
-      <w:r>
-        <w:rPr>
-          <w:rFonts w:ascii="Century Gothic" w:hAnsi="Century Gothic" w:cs="Consolas"/>
-          <w:sz w:val="21"/>
-          <w:szCs w:val="21"/>
-        </w:rPr>
-        <w:t xml:space="preserve"> la auditoria de rendimiento de Chrome otorga al perfil de usuario un 95%. </w:t>
+        <w:t>Prueba 6</w:t>
+      </w:r>
+      <w:r>
+        <w:rPr>
+          <w:rFonts w:ascii="Century Gothic" w:hAnsi="Century Gothic" w:cs="Consolas"/>
+          <w:sz w:val="21"/>
+          <w:szCs w:val="21"/>
+        </w:rPr>
+        <w:t xml:space="preserve">: la auditoria de rendimiento de Chrome otorga al formulario de creación de receta un 96%. </w:t>
       </w:r>
       <w:r>
         <w:rPr>
@@ -3233,23 +3350,7 @@
           <w:sz w:val="21"/>
           <w:szCs w:val="21"/>
         </w:rPr>
-        <w:t xml:space="preserve"> Paint 0.</w:t>
-      </w:r>
-      <w:r>
-        <w:rPr>
-          <w:rFonts w:ascii="Century Gothic" w:hAnsi="Century Gothic" w:cs="Consolas"/>
-          <w:sz w:val="21"/>
-          <w:szCs w:val="21"/>
-        </w:rPr>
-        <w:t>9</w:t>
-      </w:r>
-      <w:r>
-        <w:rPr>
-          <w:rFonts w:ascii="Century Gothic" w:hAnsi="Century Gothic" w:cs="Consolas"/>
-          <w:sz w:val="21"/>
-          <w:szCs w:val="21"/>
-        </w:rPr>
-        <w:t xml:space="preserve"> s, </w:t>
+        <w:t xml:space="preserve"> Paint 0.9 s, </w:t>
       </w:r>
       <w:proofErr w:type="spellStart"/>
       <w:r>
@@ -3285,23 +3386,270 @@
           <w:sz w:val="21"/>
           <w:szCs w:val="21"/>
         </w:rPr>
+        <w:t xml:space="preserve"> 0.9 s, </w:t>
+      </w:r>
+      <w:proofErr w:type="spellStart"/>
+      <w:r>
+        <w:rPr>
+          <w:rFonts w:ascii="Century Gothic" w:hAnsi="Century Gothic" w:cs="Consolas"/>
+          <w:sz w:val="21"/>
+          <w:szCs w:val="21"/>
+        </w:rPr>
+        <w:t>largest</w:t>
+      </w:r>
+      <w:proofErr w:type="spellEnd"/>
+      <w:r>
+        <w:rPr>
+          <w:rFonts w:ascii="Century Gothic" w:hAnsi="Century Gothic" w:cs="Consolas"/>
+          <w:sz w:val="21"/>
+          <w:szCs w:val="21"/>
+        </w:rPr>
         <w:t xml:space="preserve"> </w:t>
       </w:r>
-      <w:r>
-        <w:rPr>
-          <w:rFonts w:ascii="Century Gothic" w:hAnsi="Century Gothic" w:cs="Consolas"/>
-          <w:sz w:val="21"/>
-          <w:szCs w:val="21"/>
-        </w:rPr>
-        <w:t xml:space="preserve">1 </w:t>
-      </w:r>
-      <w:r>
-        <w:rPr>
-          <w:rFonts w:ascii="Century Gothic" w:hAnsi="Century Gothic" w:cs="Consolas"/>
-          <w:sz w:val="21"/>
-          <w:szCs w:val="21"/>
-        </w:rPr>
-        <w:t xml:space="preserve">s, </w:t>
+      <w:proofErr w:type="spellStart"/>
+      <w:r>
+        <w:rPr>
+          <w:rFonts w:ascii="Century Gothic" w:hAnsi="Century Gothic" w:cs="Consolas"/>
+          <w:sz w:val="21"/>
+          <w:szCs w:val="21"/>
+        </w:rPr>
+        <w:t>contentful</w:t>
+      </w:r>
+      <w:proofErr w:type="spellEnd"/>
+      <w:r>
+        <w:rPr>
+          <w:rFonts w:ascii="Century Gothic" w:hAnsi="Century Gothic" w:cs="Consolas"/>
+          <w:sz w:val="21"/>
+          <w:szCs w:val="21"/>
+        </w:rPr>
+        <w:t xml:space="preserve"> </w:t>
+      </w:r>
+      <w:proofErr w:type="spellStart"/>
+      <w:r>
+        <w:rPr>
+          <w:rFonts w:ascii="Century Gothic" w:hAnsi="Century Gothic" w:cs="Consolas"/>
+          <w:sz w:val="21"/>
+          <w:szCs w:val="21"/>
+        </w:rPr>
+        <w:t>paint</w:t>
+      </w:r>
+      <w:proofErr w:type="spellEnd"/>
+      <w:r>
+        <w:rPr>
+          <w:rFonts w:ascii="Century Gothic" w:hAnsi="Century Gothic" w:cs="Consolas"/>
+          <w:sz w:val="21"/>
+          <w:szCs w:val="21"/>
+        </w:rPr>
+        <w:t xml:space="preserve"> 1.3 s, time </w:t>
+      </w:r>
+      <w:proofErr w:type="spellStart"/>
+      <w:r>
+        <w:rPr>
+          <w:rFonts w:ascii="Century Gothic" w:hAnsi="Century Gothic" w:cs="Consolas"/>
+          <w:sz w:val="21"/>
+          <w:szCs w:val="21"/>
+        </w:rPr>
+        <w:t>to</w:t>
+      </w:r>
+      <w:proofErr w:type="spellEnd"/>
+      <w:r>
+        <w:rPr>
+          <w:rFonts w:ascii="Century Gothic" w:hAnsi="Century Gothic" w:cs="Consolas"/>
+          <w:sz w:val="21"/>
+          <w:szCs w:val="21"/>
+        </w:rPr>
+        <w:t xml:space="preserve"> </w:t>
+      </w:r>
+      <w:proofErr w:type="spellStart"/>
+      <w:r>
+        <w:rPr>
+          <w:rFonts w:ascii="Century Gothic" w:hAnsi="Century Gothic" w:cs="Consolas"/>
+          <w:sz w:val="21"/>
+          <w:szCs w:val="21"/>
+        </w:rPr>
+        <w:t>interactive</w:t>
+      </w:r>
+      <w:proofErr w:type="spellEnd"/>
+      <w:r>
+        <w:rPr>
+          <w:rFonts w:ascii="Century Gothic" w:hAnsi="Century Gothic" w:cs="Consolas"/>
+          <w:sz w:val="21"/>
+          <w:szCs w:val="21"/>
+        </w:rPr>
+        <w:t xml:space="preserve"> 1 s, total </w:t>
+      </w:r>
+      <w:proofErr w:type="spellStart"/>
+      <w:r>
+        <w:rPr>
+          <w:rFonts w:ascii="Century Gothic" w:hAnsi="Century Gothic" w:cs="Consolas"/>
+          <w:sz w:val="21"/>
+          <w:szCs w:val="21"/>
+        </w:rPr>
+        <w:t>blocking</w:t>
+      </w:r>
+      <w:proofErr w:type="spellEnd"/>
+      <w:r>
+        <w:rPr>
+          <w:rFonts w:ascii="Century Gothic" w:hAnsi="Century Gothic" w:cs="Consolas"/>
+          <w:sz w:val="21"/>
+          <w:szCs w:val="21"/>
+        </w:rPr>
+        <w:t xml:space="preserve"> time 0 s y </w:t>
+      </w:r>
+      <w:proofErr w:type="spellStart"/>
+      <w:r>
+        <w:rPr>
+          <w:rFonts w:ascii="Century Gothic" w:hAnsi="Century Gothic" w:cs="Consolas"/>
+          <w:sz w:val="21"/>
+          <w:szCs w:val="21"/>
+        </w:rPr>
+        <w:t>cumulative</w:t>
+      </w:r>
+      <w:proofErr w:type="spellEnd"/>
+      <w:r>
+        <w:rPr>
+          <w:rFonts w:ascii="Century Gothic" w:hAnsi="Century Gothic" w:cs="Consolas"/>
+          <w:sz w:val="21"/>
+          <w:szCs w:val="21"/>
+        </w:rPr>
+        <w:t xml:space="preserve"> </w:t>
+      </w:r>
+      <w:proofErr w:type="spellStart"/>
+      <w:r>
+        <w:rPr>
+          <w:rFonts w:ascii="Century Gothic" w:hAnsi="Century Gothic" w:cs="Consolas"/>
+          <w:sz w:val="21"/>
+          <w:szCs w:val="21"/>
+        </w:rPr>
+        <w:t>layout</w:t>
+      </w:r>
+      <w:proofErr w:type="spellEnd"/>
+      <w:r>
+        <w:rPr>
+          <w:rFonts w:ascii="Century Gothic" w:hAnsi="Century Gothic" w:cs="Consolas"/>
+          <w:sz w:val="21"/>
+          <w:szCs w:val="21"/>
+        </w:rPr>
+        <w:t xml:space="preserve"> shift 0 s. Además ofrece una serie de indicacio</w:t>
+      </w:r>
+      <w:r>
+        <w:rPr>
+          <w:rFonts w:ascii="Century Gothic" w:hAnsi="Century Gothic" w:cs="Consolas"/>
+          <w:sz w:val="21"/>
+          <w:szCs w:val="21"/>
+        </w:rPr>
+        <w:t>nes, eliminar los recursos que bloquean el renderizado y eliminar los ficheros CSS que no se utilizan.</w:t>
+      </w:r>
+    </w:p>
+    <w:p>
+      <w:pPr>
+        <w:pStyle w:val="NormalWeb"/>
+        <w:shd w:val="clear" w:color="auto" w:fill="FFFFFF"/>
+        <w:ind w:left="76" w:right="-716"/>
+        <w:jc w:val="both"/>
+        <w:rPr>
+          <w:rFonts w:ascii="Century Gothic" w:hAnsi="Century Gothic" w:cs="Consolas"/>
+          <w:sz w:val="21"/>
+          <w:szCs w:val="21"/>
+        </w:rPr>
+      </w:pPr>
+      <w:r>
+        <w:rPr>
+          <w:rFonts w:ascii="Century Gothic" w:hAnsi="Century Gothic" w:cs="Consolas"/>
+          <w:b/>
+          <w:bCs/>
+          <w:sz w:val="21"/>
+          <w:szCs w:val="21"/>
+        </w:rPr>
+        <w:t>Prueba 7</w:t>
+      </w:r>
+      <w:r>
+        <w:rPr>
+          <w:rFonts w:ascii="Century Gothic" w:hAnsi="Century Gothic" w:cs="Consolas"/>
+          <w:sz w:val="21"/>
+          <w:szCs w:val="21"/>
+        </w:rPr>
+        <w:t xml:space="preserve">: la auditoria de rendimiento de Chrome otorga al formulario de modificación un 91%. </w:t>
+      </w:r>
+      <w:r>
+        <w:rPr>
+          <w:rFonts w:ascii="Century Gothic" w:hAnsi="Century Gothic" w:cs="Consolas"/>
+          <w:sz w:val="21"/>
+          <w:szCs w:val="21"/>
+        </w:rPr>
+        <w:t xml:space="preserve">Los resultados obtenidos son los siguientes: </w:t>
+      </w:r>
+      <w:proofErr w:type="spellStart"/>
+      <w:r>
+        <w:rPr>
+          <w:rFonts w:ascii="Century Gothic" w:hAnsi="Century Gothic" w:cs="Consolas"/>
+          <w:sz w:val="21"/>
+          <w:szCs w:val="21"/>
+        </w:rPr>
+        <w:t>first</w:t>
+      </w:r>
+      <w:proofErr w:type="spellEnd"/>
+      <w:r>
+        <w:rPr>
+          <w:rFonts w:ascii="Century Gothic" w:hAnsi="Century Gothic" w:cs="Consolas"/>
+          <w:sz w:val="21"/>
+          <w:szCs w:val="21"/>
+        </w:rPr>
+        <w:t xml:space="preserve"> </w:t>
+      </w:r>
+      <w:proofErr w:type="spellStart"/>
+      <w:r>
+        <w:rPr>
+          <w:rFonts w:ascii="Century Gothic" w:hAnsi="Century Gothic" w:cs="Consolas"/>
+          <w:sz w:val="21"/>
+          <w:szCs w:val="21"/>
+        </w:rPr>
+        <w:t>content</w:t>
+      </w:r>
+      <w:proofErr w:type="spellEnd"/>
+      <w:r>
+        <w:rPr>
+          <w:rFonts w:ascii="Century Gothic" w:hAnsi="Century Gothic" w:cs="Consolas"/>
+          <w:sz w:val="21"/>
+          <w:szCs w:val="21"/>
+        </w:rPr>
+        <w:t xml:space="preserve"> Paint 1.2 s, </w:t>
+      </w:r>
+      <w:proofErr w:type="spellStart"/>
+      <w:r>
+        <w:rPr>
+          <w:rFonts w:ascii="Century Gothic" w:hAnsi="Century Gothic" w:cs="Consolas"/>
+          <w:sz w:val="21"/>
+          <w:szCs w:val="21"/>
+        </w:rPr>
+        <w:t>speed</w:t>
+      </w:r>
+      <w:proofErr w:type="spellEnd"/>
+      <w:r>
+        <w:rPr>
+          <w:rFonts w:ascii="Century Gothic" w:hAnsi="Century Gothic" w:cs="Consolas"/>
+          <w:sz w:val="21"/>
+          <w:szCs w:val="21"/>
+        </w:rPr>
+        <w:t xml:space="preserve"> </w:t>
+      </w:r>
+      <w:proofErr w:type="spellStart"/>
+      <w:r>
+        <w:rPr>
+          <w:rFonts w:ascii="Century Gothic" w:hAnsi="Century Gothic" w:cs="Consolas"/>
+          <w:sz w:val="21"/>
+          <w:szCs w:val="21"/>
+        </w:rPr>
+        <w:t>index</w:t>
+      </w:r>
+      <w:proofErr w:type="spellEnd"/>
+      <w:r>
+        <w:rPr>
+          <w:rFonts w:ascii="Century Gothic" w:hAnsi="Century Gothic" w:cs="Consolas"/>
+          <w:sz w:val="21"/>
+          <w:szCs w:val="21"/>
+        </w:rPr>
+        <w:t xml:space="preserve"> 1.2 s, </w:t>
       </w:r>
       <w:proofErr w:type="spellStart"/>
       <w:r>
@@ -3355,32 +3703,70 @@
           <w:sz w:val="21"/>
           <w:szCs w:val="21"/>
         </w:rPr>
+        <w:t xml:space="preserve"> 1.5 s, time </w:t>
+      </w:r>
+      <w:proofErr w:type="spellStart"/>
+      <w:r>
+        <w:rPr>
+          <w:rFonts w:ascii="Century Gothic" w:hAnsi="Century Gothic" w:cs="Consolas"/>
+          <w:sz w:val="21"/>
+          <w:szCs w:val="21"/>
+        </w:rPr>
+        <w:t>to</w:t>
+      </w:r>
+      <w:proofErr w:type="spellEnd"/>
+      <w:r>
+        <w:rPr>
+          <w:rFonts w:ascii="Century Gothic" w:hAnsi="Century Gothic" w:cs="Consolas"/>
+          <w:sz w:val="21"/>
+          <w:szCs w:val="21"/>
+        </w:rPr>
         <w:t xml:space="preserve"> </w:t>
       </w:r>
-      <w:r>
-        <w:rPr>
-          <w:rFonts w:ascii="Century Gothic" w:hAnsi="Century Gothic" w:cs="Consolas"/>
-          <w:sz w:val="21"/>
-          <w:szCs w:val="21"/>
-        </w:rPr>
-        <w:t>1.3</w:t>
-      </w:r>
-      <w:r>
-        <w:rPr>
-          <w:rFonts w:ascii="Century Gothic" w:hAnsi="Century Gothic" w:cs="Consolas"/>
-          <w:sz w:val="21"/>
-          <w:szCs w:val="21"/>
-        </w:rPr>
-        <w:t xml:space="preserve"> s, time </w:t>
-      </w:r>
-      <w:proofErr w:type="spellStart"/>
-      <w:r>
-        <w:rPr>
-          <w:rFonts w:ascii="Century Gothic" w:hAnsi="Century Gothic" w:cs="Consolas"/>
-          <w:sz w:val="21"/>
-          <w:szCs w:val="21"/>
-        </w:rPr>
-        <w:t>to</w:t>
+      <w:proofErr w:type="spellStart"/>
+      <w:r>
+        <w:rPr>
+          <w:rFonts w:ascii="Century Gothic" w:hAnsi="Century Gothic" w:cs="Consolas"/>
+          <w:sz w:val="21"/>
+          <w:szCs w:val="21"/>
+        </w:rPr>
+        <w:t>interactive</w:t>
+      </w:r>
+      <w:proofErr w:type="spellEnd"/>
+      <w:r>
+        <w:rPr>
+          <w:rFonts w:ascii="Century Gothic" w:hAnsi="Century Gothic" w:cs="Consolas"/>
+          <w:sz w:val="21"/>
+          <w:szCs w:val="21"/>
+        </w:rPr>
+        <w:t xml:space="preserve"> 1.2 s, total </w:t>
+      </w:r>
+      <w:proofErr w:type="spellStart"/>
+      <w:r>
+        <w:rPr>
+          <w:rFonts w:ascii="Century Gothic" w:hAnsi="Century Gothic" w:cs="Consolas"/>
+          <w:sz w:val="21"/>
+          <w:szCs w:val="21"/>
+        </w:rPr>
+        <w:t>blocking</w:t>
+      </w:r>
+      <w:proofErr w:type="spellEnd"/>
+      <w:r>
+        <w:rPr>
+          <w:rFonts w:ascii="Century Gothic" w:hAnsi="Century Gothic" w:cs="Consolas"/>
+          <w:sz w:val="21"/>
+          <w:szCs w:val="21"/>
+        </w:rPr>
+        <w:t xml:space="preserve"> time 0 s y </w:t>
+      </w:r>
+      <w:proofErr w:type="spellStart"/>
+      <w:r>
+        <w:rPr>
+          <w:rFonts w:ascii="Century Gothic" w:hAnsi="Century Gothic" w:cs="Consolas"/>
+          <w:sz w:val="21"/>
+          <w:szCs w:val="21"/>
+        </w:rPr>
+        <w:t>cumulative</w:t>
       </w:r>
       <w:proofErr w:type="spellEnd"/>
       <w:r>
@@ -3398,92 +3784,6 @@
           <w:sz w:val="21"/>
           <w:szCs w:val="21"/>
         </w:rPr>
-        <w:t>interactive</w:t>
-      </w:r>
-      <w:proofErr w:type="spellEnd"/>
-      <w:r>
-        <w:rPr>
-          <w:rFonts w:ascii="Century Gothic" w:hAnsi="Century Gothic" w:cs="Consolas"/>
-          <w:sz w:val="21"/>
-          <w:szCs w:val="21"/>
-        </w:rPr>
-        <w:t xml:space="preserve"> 1.</w:t>
-      </w:r>
-      <w:r>
-        <w:rPr>
-          <w:rFonts w:ascii="Century Gothic" w:hAnsi="Century Gothic" w:cs="Consolas"/>
-          <w:sz w:val="21"/>
-          <w:szCs w:val="21"/>
-        </w:rPr>
-        <w:t>5</w:t>
-      </w:r>
-      <w:r>
-        <w:rPr>
-          <w:rFonts w:ascii="Century Gothic" w:hAnsi="Century Gothic" w:cs="Consolas"/>
-          <w:sz w:val="21"/>
-          <w:szCs w:val="21"/>
-        </w:rPr>
-        <w:t xml:space="preserve"> s, total </w:t>
-      </w:r>
-      <w:proofErr w:type="spellStart"/>
-      <w:r>
-        <w:rPr>
-          <w:rFonts w:ascii="Century Gothic" w:hAnsi="Century Gothic" w:cs="Consolas"/>
-          <w:sz w:val="21"/>
-          <w:szCs w:val="21"/>
-        </w:rPr>
-        <w:t>blocking</w:t>
-      </w:r>
-      <w:proofErr w:type="spellEnd"/>
-      <w:r>
-        <w:rPr>
-          <w:rFonts w:ascii="Century Gothic" w:hAnsi="Century Gothic" w:cs="Consolas"/>
-          <w:sz w:val="21"/>
-          <w:szCs w:val="21"/>
-        </w:rPr>
-        <w:t xml:space="preserve"> time </w:t>
-      </w:r>
-      <w:r>
-        <w:rPr>
-          <w:rFonts w:ascii="Century Gothic" w:hAnsi="Century Gothic" w:cs="Consolas"/>
-          <w:sz w:val="21"/>
-          <w:szCs w:val="21"/>
-        </w:rPr>
-        <w:t xml:space="preserve">30 ms </w:t>
-      </w:r>
-      <w:r>
-        <w:rPr>
-          <w:rFonts w:ascii="Century Gothic" w:hAnsi="Century Gothic" w:cs="Consolas"/>
-          <w:sz w:val="21"/>
-          <w:szCs w:val="21"/>
-        </w:rPr>
-        <w:t xml:space="preserve">y </w:t>
-      </w:r>
-      <w:proofErr w:type="spellStart"/>
-      <w:r>
-        <w:rPr>
-          <w:rFonts w:ascii="Century Gothic" w:hAnsi="Century Gothic" w:cs="Consolas"/>
-          <w:sz w:val="21"/>
-          <w:szCs w:val="21"/>
-        </w:rPr>
-        <w:t>cumulative</w:t>
-      </w:r>
-      <w:proofErr w:type="spellEnd"/>
-      <w:r>
-        <w:rPr>
-          <w:rFonts w:ascii="Century Gothic" w:hAnsi="Century Gothic" w:cs="Consolas"/>
-          <w:sz w:val="21"/>
-          <w:szCs w:val="21"/>
-        </w:rPr>
-        <w:t xml:space="preserve"> </w:t>
-      </w:r>
-      <w:proofErr w:type="spellStart"/>
-      <w:r>
-        <w:rPr>
-          <w:rFonts w:ascii="Century Gothic" w:hAnsi="Century Gothic" w:cs="Consolas"/>
-          <w:sz w:val="21"/>
-          <w:szCs w:val="21"/>
-        </w:rPr>
         <w:t>layout</w:t>
       </w:r>
       <w:proofErr w:type="spellEnd"/>
@@ -3493,661 +3793,7 @@
           <w:sz w:val="21"/>
           <w:szCs w:val="21"/>
         </w:rPr>
-        <w:t xml:space="preserve"> shift 0 s.</w:t>
-      </w:r>
-      <w:r>
-        <w:rPr>
-          <w:rFonts w:ascii="Century Gothic" w:hAnsi="Century Gothic" w:cs="Consolas"/>
-          <w:sz w:val="21"/>
-          <w:szCs w:val="21"/>
-        </w:rPr>
-        <w:t xml:space="preserve"> Además ofrece una serie de ind</w:t>
-      </w:r>
-      <w:r>
-        <w:rPr>
-          <w:rFonts w:ascii="Century Gothic" w:hAnsi="Century Gothic" w:cs="Consolas"/>
-          <w:sz w:val="21"/>
-          <w:szCs w:val="21"/>
-        </w:rPr>
-        <w:t xml:space="preserve">icaciones, eliminar los recursos que bloquean el renderizado, </w:t>
-      </w:r>
-      <w:r>
-        <w:rPr>
-          <w:rFonts w:ascii="Century Gothic" w:hAnsi="Century Gothic" w:cs="Consolas"/>
-          <w:sz w:val="21"/>
-          <w:szCs w:val="21"/>
-        </w:rPr>
-        <w:t xml:space="preserve">utilizar imágenes con tamaño adecuado, eliminar los ficheros CSS no utilizados y precargar solicitudes de claves. </w:t>
-      </w:r>
-    </w:p>
-    <w:p>
-      <w:pPr>
-        <w:pStyle w:val="NormalWeb"/>
-        <w:shd w:val="clear" w:color="auto" w:fill="FFFFFF"/>
-        <w:ind w:left="76" w:right="-716"/>
-        <w:jc w:val="both"/>
-        <w:rPr>
-          <w:rFonts w:ascii="Century Gothic" w:hAnsi="Century Gothic" w:cs="Consolas"/>
-          <w:sz w:val="21"/>
-          <w:szCs w:val="21"/>
-        </w:rPr>
-      </w:pPr>
-      <w:r>
-        <w:rPr>
-          <w:rFonts w:ascii="Century Gothic" w:hAnsi="Century Gothic" w:cs="Consolas"/>
-          <w:b/>
-          <w:bCs/>
-          <w:sz w:val="21"/>
-          <w:szCs w:val="21"/>
-        </w:rPr>
-        <w:t>Prueba 6</w:t>
-      </w:r>
-      <w:r>
-        <w:rPr>
-          <w:rFonts w:ascii="Century Gothic" w:hAnsi="Century Gothic" w:cs="Consolas"/>
-          <w:sz w:val="21"/>
-          <w:szCs w:val="21"/>
-        </w:rPr>
-        <w:t xml:space="preserve">: la auditoria de rendimiento de Chrome otorga al formulario de creación de receta un 96%. </w:t>
-      </w:r>
-      <w:r>
-        <w:rPr>
-          <w:rFonts w:ascii="Century Gothic" w:hAnsi="Century Gothic" w:cs="Consolas"/>
-          <w:sz w:val="21"/>
-          <w:szCs w:val="21"/>
-        </w:rPr>
-        <w:t xml:space="preserve">Los resultados obtenidos son los siguientes: </w:t>
-      </w:r>
-      <w:proofErr w:type="spellStart"/>
-      <w:r>
-        <w:rPr>
-          <w:rFonts w:ascii="Century Gothic" w:hAnsi="Century Gothic" w:cs="Consolas"/>
-          <w:sz w:val="21"/>
-          <w:szCs w:val="21"/>
-        </w:rPr>
-        <w:t>first</w:t>
-      </w:r>
-      <w:proofErr w:type="spellEnd"/>
-      <w:r>
-        <w:rPr>
-          <w:rFonts w:ascii="Century Gothic" w:hAnsi="Century Gothic" w:cs="Consolas"/>
-          <w:sz w:val="21"/>
-          <w:szCs w:val="21"/>
-        </w:rPr>
-        <w:t xml:space="preserve"> </w:t>
-      </w:r>
-      <w:proofErr w:type="spellStart"/>
-      <w:r>
-        <w:rPr>
-          <w:rFonts w:ascii="Century Gothic" w:hAnsi="Century Gothic" w:cs="Consolas"/>
-          <w:sz w:val="21"/>
-          <w:szCs w:val="21"/>
-        </w:rPr>
-        <w:t>content</w:t>
-      </w:r>
-      <w:proofErr w:type="spellEnd"/>
-      <w:r>
-        <w:rPr>
-          <w:rFonts w:ascii="Century Gothic" w:hAnsi="Century Gothic" w:cs="Consolas"/>
-          <w:sz w:val="21"/>
-          <w:szCs w:val="21"/>
-        </w:rPr>
-        <w:t xml:space="preserve"> Paint 0.9 s, </w:t>
-      </w:r>
-      <w:proofErr w:type="spellStart"/>
-      <w:r>
-        <w:rPr>
-          <w:rFonts w:ascii="Century Gothic" w:hAnsi="Century Gothic" w:cs="Consolas"/>
-          <w:sz w:val="21"/>
-          <w:szCs w:val="21"/>
-        </w:rPr>
-        <w:t>speed</w:t>
-      </w:r>
-      <w:proofErr w:type="spellEnd"/>
-      <w:r>
-        <w:rPr>
-          <w:rFonts w:ascii="Century Gothic" w:hAnsi="Century Gothic" w:cs="Consolas"/>
-          <w:sz w:val="21"/>
-          <w:szCs w:val="21"/>
-        </w:rPr>
-        <w:t xml:space="preserve"> </w:t>
-      </w:r>
-      <w:proofErr w:type="spellStart"/>
-      <w:r>
-        <w:rPr>
-          <w:rFonts w:ascii="Century Gothic" w:hAnsi="Century Gothic" w:cs="Consolas"/>
-          <w:sz w:val="21"/>
-          <w:szCs w:val="21"/>
-        </w:rPr>
-        <w:t>index</w:t>
-      </w:r>
-      <w:proofErr w:type="spellEnd"/>
-      <w:r>
-        <w:rPr>
-          <w:rFonts w:ascii="Century Gothic" w:hAnsi="Century Gothic" w:cs="Consolas"/>
-          <w:sz w:val="21"/>
-          <w:szCs w:val="21"/>
-        </w:rPr>
-        <w:t xml:space="preserve"> </w:t>
-      </w:r>
-      <w:r>
-        <w:rPr>
-          <w:rFonts w:ascii="Century Gothic" w:hAnsi="Century Gothic" w:cs="Consolas"/>
-          <w:sz w:val="21"/>
-          <w:szCs w:val="21"/>
-        </w:rPr>
-        <w:t>0.9</w:t>
-      </w:r>
-      <w:r>
-        <w:rPr>
-          <w:rFonts w:ascii="Century Gothic" w:hAnsi="Century Gothic" w:cs="Consolas"/>
-          <w:sz w:val="21"/>
-          <w:szCs w:val="21"/>
-        </w:rPr>
-        <w:t xml:space="preserve"> s, </w:t>
-      </w:r>
-      <w:proofErr w:type="spellStart"/>
-      <w:r>
-        <w:rPr>
-          <w:rFonts w:ascii="Century Gothic" w:hAnsi="Century Gothic" w:cs="Consolas"/>
-          <w:sz w:val="21"/>
-          <w:szCs w:val="21"/>
-        </w:rPr>
-        <w:t>largest</w:t>
-      </w:r>
-      <w:proofErr w:type="spellEnd"/>
-      <w:r>
-        <w:rPr>
-          <w:rFonts w:ascii="Century Gothic" w:hAnsi="Century Gothic" w:cs="Consolas"/>
-          <w:sz w:val="21"/>
-          <w:szCs w:val="21"/>
-        </w:rPr>
-        <w:t xml:space="preserve"> </w:t>
-      </w:r>
-      <w:proofErr w:type="spellStart"/>
-      <w:r>
-        <w:rPr>
-          <w:rFonts w:ascii="Century Gothic" w:hAnsi="Century Gothic" w:cs="Consolas"/>
-          <w:sz w:val="21"/>
-          <w:szCs w:val="21"/>
-        </w:rPr>
-        <w:t>contentful</w:t>
-      </w:r>
-      <w:proofErr w:type="spellEnd"/>
-      <w:r>
-        <w:rPr>
-          <w:rFonts w:ascii="Century Gothic" w:hAnsi="Century Gothic" w:cs="Consolas"/>
-          <w:sz w:val="21"/>
-          <w:szCs w:val="21"/>
-        </w:rPr>
-        <w:t xml:space="preserve"> </w:t>
-      </w:r>
-      <w:proofErr w:type="spellStart"/>
-      <w:r>
-        <w:rPr>
-          <w:rFonts w:ascii="Century Gothic" w:hAnsi="Century Gothic" w:cs="Consolas"/>
-          <w:sz w:val="21"/>
-          <w:szCs w:val="21"/>
-        </w:rPr>
-        <w:t>paint</w:t>
-      </w:r>
-      <w:proofErr w:type="spellEnd"/>
-      <w:r>
-        <w:rPr>
-          <w:rFonts w:ascii="Century Gothic" w:hAnsi="Century Gothic" w:cs="Consolas"/>
-          <w:sz w:val="21"/>
-          <w:szCs w:val="21"/>
-        </w:rPr>
-        <w:t xml:space="preserve"> 1.3 s, time </w:t>
-      </w:r>
-      <w:proofErr w:type="spellStart"/>
-      <w:r>
-        <w:rPr>
-          <w:rFonts w:ascii="Century Gothic" w:hAnsi="Century Gothic" w:cs="Consolas"/>
-          <w:sz w:val="21"/>
-          <w:szCs w:val="21"/>
-        </w:rPr>
-        <w:t>to</w:t>
-      </w:r>
-      <w:proofErr w:type="spellEnd"/>
-      <w:r>
-        <w:rPr>
-          <w:rFonts w:ascii="Century Gothic" w:hAnsi="Century Gothic" w:cs="Consolas"/>
-          <w:sz w:val="21"/>
-          <w:szCs w:val="21"/>
-        </w:rPr>
-        <w:t xml:space="preserve"> </w:t>
-      </w:r>
-      <w:proofErr w:type="spellStart"/>
-      <w:r>
-        <w:rPr>
-          <w:rFonts w:ascii="Century Gothic" w:hAnsi="Century Gothic" w:cs="Consolas"/>
-          <w:sz w:val="21"/>
-          <w:szCs w:val="21"/>
-        </w:rPr>
-        <w:t>interactive</w:t>
-      </w:r>
-      <w:proofErr w:type="spellEnd"/>
-      <w:r>
-        <w:rPr>
-          <w:rFonts w:ascii="Century Gothic" w:hAnsi="Century Gothic" w:cs="Consolas"/>
-          <w:sz w:val="21"/>
-          <w:szCs w:val="21"/>
-        </w:rPr>
-        <w:t xml:space="preserve"> 1 s, total </w:t>
-      </w:r>
-      <w:proofErr w:type="spellStart"/>
-      <w:r>
-        <w:rPr>
-          <w:rFonts w:ascii="Century Gothic" w:hAnsi="Century Gothic" w:cs="Consolas"/>
-          <w:sz w:val="21"/>
-          <w:szCs w:val="21"/>
-        </w:rPr>
-        <w:t>blocking</w:t>
-      </w:r>
-      <w:proofErr w:type="spellEnd"/>
-      <w:r>
-        <w:rPr>
-          <w:rFonts w:ascii="Century Gothic" w:hAnsi="Century Gothic" w:cs="Consolas"/>
-          <w:sz w:val="21"/>
-          <w:szCs w:val="21"/>
-        </w:rPr>
-        <w:t xml:space="preserve"> time </w:t>
-      </w:r>
-      <w:r>
-        <w:rPr>
-          <w:rFonts w:ascii="Century Gothic" w:hAnsi="Century Gothic" w:cs="Consolas"/>
-          <w:sz w:val="21"/>
-          <w:szCs w:val="21"/>
-        </w:rPr>
-        <w:t xml:space="preserve">0 </w:t>
-      </w:r>
-      <w:r>
-        <w:rPr>
-          <w:rFonts w:ascii="Century Gothic" w:hAnsi="Century Gothic" w:cs="Consolas"/>
-          <w:sz w:val="21"/>
-          <w:szCs w:val="21"/>
-        </w:rPr>
-        <w:t xml:space="preserve">s y </w:t>
-      </w:r>
-      <w:proofErr w:type="spellStart"/>
-      <w:r>
-        <w:rPr>
-          <w:rFonts w:ascii="Century Gothic" w:hAnsi="Century Gothic" w:cs="Consolas"/>
-          <w:sz w:val="21"/>
-          <w:szCs w:val="21"/>
-        </w:rPr>
-        <w:t>cumulative</w:t>
-      </w:r>
-      <w:proofErr w:type="spellEnd"/>
-      <w:r>
-        <w:rPr>
-          <w:rFonts w:ascii="Century Gothic" w:hAnsi="Century Gothic" w:cs="Consolas"/>
-          <w:sz w:val="21"/>
-          <w:szCs w:val="21"/>
-        </w:rPr>
-        <w:t xml:space="preserve"> </w:t>
-      </w:r>
-      <w:proofErr w:type="spellStart"/>
-      <w:r>
-        <w:rPr>
-          <w:rFonts w:ascii="Century Gothic" w:hAnsi="Century Gothic" w:cs="Consolas"/>
-          <w:sz w:val="21"/>
-          <w:szCs w:val="21"/>
-        </w:rPr>
-        <w:t>layout</w:t>
-      </w:r>
-      <w:proofErr w:type="spellEnd"/>
-      <w:r>
-        <w:rPr>
-          <w:rFonts w:ascii="Century Gothic" w:hAnsi="Century Gothic" w:cs="Consolas"/>
-          <w:sz w:val="21"/>
-          <w:szCs w:val="21"/>
-        </w:rPr>
-        <w:t xml:space="preserve"> shift 0 s.</w:t>
-      </w:r>
-      <w:r>
-        <w:rPr>
-          <w:rFonts w:ascii="Century Gothic" w:hAnsi="Century Gothic" w:cs="Consolas"/>
-          <w:sz w:val="21"/>
-          <w:szCs w:val="21"/>
-        </w:rPr>
-        <w:t xml:space="preserve"> Además ofrece una serie de indicacio</w:t>
-      </w:r>
-      <w:r>
-        <w:rPr>
-          <w:rFonts w:ascii="Century Gothic" w:hAnsi="Century Gothic" w:cs="Consolas"/>
-          <w:sz w:val="21"/>
-          <w:szCs w:val="21"/>
-        </w:rPr>
-        <w:t>nes, eliminar los recursos que bloquean el renderizado y eliminar los ficheros CSS que no se utilizan.</w:t>
-      </w:r>
-    </w:p>
-    <w:p>
-      <w:pPr>
-        <w:pStyle w:val="NormalWeb"/>
-        <w:shd w:val="clear" w:color="auto" w:fill="FFFFFF"/>
-        <w:ind w:left="76" w:right="-716"/>
-        <w:jc w:val="both"/>
-        <w:rPr>
-          <w:rFonts w:ascii="Century Gothic" w:hAnsi="Century Gothic" w:cs="Consolas"/>
-          <w:sz w:val="21"/>
-          <w:szCs w:val="21"/>
-        </w:rPr>
-      </w:pPr>
-      <w:r>
-        <w:rPr>
-          <w:rFonts w:ascii="Century Gothic" w:hAnsi="Century Gothic" w:cs="Consolas"/>
-          <w:b/>
-          <w:bCs/>
-          <w:sz w:val="21"/>
-          <w:szCs w:val="21"/>
-        </w:rPr>
-        <w:t>Prueba 7</w:t>
-      </w:r>
-      <w:r>
-        <w:rPr>
-          <w:rFonts w:ascii="Century Gothic" w:hAnsi="Century Gothic" w:cs="Consolas"/>
-          <w:sz w:val="21"/>
-          <w:szCs w:val="21"/>
-        </w:rPr>
-        <w:t xml:space="preserve">: la auditoria de rendimiento de Chrome otorga al formulario de modificación un 91%. </w:t>
-      </w:r>
-      <w:r>
-        <w:rPr>
-          <w:rFonts w:ascii="Century Gothic" w:hAnsi="Century Gothic" w:cs="Consolas"/>
-          <w:sz w:val="21"/>
-          <w:szCs w:val="21"/>
-        </w:rPr>
-        <w:t xml:space="preserve">Los resultados obtenidos son los siguientes: </w:t>
-      </w:r>
-      <w:proofErr w:type="spellStart"/>
-      <w:r>
-        <w:rPr>
-          <w:rFonts w:ascii="Century Gothic" w:hAnsi="Century Gothic" w:cs="Consolas"/>
-          <w:sz w:val="21"/>
-          <w:szCs w:val="21"/>
-        </w:rPr>
-        <w:t>first</w:t>
-      </w:r>
-      <w:proofErr w:type="spellEnd"/>
-      <w:r>
-        <w:rPr>
-          <w:rFonts w:ascii="Century Gothic" w:hAnsi="Century Gothic" w:cs="Consolas"/>
-          <w:sz w:val="21"/>
-          <w:szCs w:val="21"/>
-        </w:rPr>
-        <w:t xml:space="preserve"> </w:t>
-      </w:r>
-      <w:proofErr w:type="spellStart"/>
-      <w:r>
-        <w:rPr>
-          <w:rFonts w:ascii="Century Gothic" w:hAnsi="Century Gothic" w:cs="Consolas"/>
-          <w:sz w:val="21"/>
-          <w:szCs w:val="21"/>
-        </w:rPr>
-        <w:t>content</w:t>
-      </w:r>
-      <w:proofErr w:type="spellEnd"/>
-      <w:r>
-        <w:rPr>
-          <w:rFonts w:ascii="Century Gothic" w:hAnsi="Century Gothic" w:cs="Consolas"/>
-          <w:sz w:val="21"/>
-          <w:szCs w:val="21"/>
-        </w:rPr>
-        <w:t xml:space="preserve"> Paint </w:t>
-      </w:r>
-      <w:r>
-        <w:rPr>
-          <w:rFonts w:ascii="Century Gothic" w:hAnsi="Century Gothic" w:cs="Consolas"/>
-          <w:sz w:val="21"/>
-          <w:szCs w:val="21"/>
-        </w:rPr>
-        <w:t>1.2</w:t>
-      </w:r>
-      <w:r>
-        <w:rPr>
-          <w:rFonts w:ascii="Century Gothic" w:hAnsi="Century Gothic" w:cs="Consolas"/>
-          <w:sz w:val="21"/>
-          <w:szCs w:val="21"/>
-        </w:rPr>
-        <w:t xml:space="preserve"> s, </w:t>
-      </w:r>
-      <w:proofErr w:type="spellStart"/>
-      <w:r>
-        <w:rPr>
-          <w:rFonts w:ascii="Century Gothic" w:hAnsi="Century Gothic" w:cs="Consolas"/>
-          <w:sz w:val="21"/>
-          <w:szCs w:val="21"/>
-        </w:rPr>
-        <w:t>speed</w:t>
-      </w:r>
-      <w:proofErr w:type="spellEnd"/>
-      <w:r>
-        <w:rPr>
-          <w:rFonts w:ascii="Century Gothic" w:hAnsi="Century Gothic" w:cs="Consolas"/>
-          <w:sz w:val="21"/>
-          <w:szCs w:val="21"/>
-        </w:rPr>
-        <w:t xml:space="preserve"> </w:t>
-      </w:r>
-      <w:proofErr w:type="spellStart"/>
-      <w:r>
-        <w:rPr>
-          <w:rFonts w:ascii="Century Gothic" w:hAnsi="Century Gothic" w:cs="Consolas"/>
-          <w:sz w:val="21"/>
-          <w:szCs w:val="21"/>
-        </w:rPr>
-        <w:t>index</w:t>
-      </w:r>
-      <w:proofErr w:type="spellEnd"/>
-      <w:r>
-        <w:rPr>
-          <w:rFonts w:ascii="Century Gothic" w:hAnsi="Century Gothic" w:cs="Consolas"/>
-          <w:sz w:val="21"/>
-          <w:szCs w:val="21"/>
-        </w:rPr>
-        <w:t xml:space="preserve"> </w:t>
-      </w:r>
-      <w:r>
-        <w:rPr>
-          <w:rFonts w:ascii="Century Gothic" w:hAnsi="Century Gothic" w:cs="Consolas"/>
-          <w:sz w:val="21"/>
-          <w:szCs w:val="21"/>
-        </w:rPr>
-        <w:t>1.2</w:t>
-      </w:r>
-      <w:r>
-        <w:rPr>
-          <w:rFonts w:ascii="Century Gothic" w:hAnsi="Century Gothic" w:cs="Consolas"/>
-          <w:sz w:val="21"/>
-          <w:szCs w:val="21"/>
-        </w:rPr>
-        <w:t xml:space="preserve"> s, </w:t>
-      </w:r>
-      <w:proofErr w:type="spellStart"/>
-      <w:r>
-        <w:rPr>
-          <w:rFonts w:ascii="Century Gothic" w:hAnsi="Century Gothic" w:cs="Consolas"/>
-          <w:sz w:val="21"/>
-          <w:szCs w:val="21"/>
-        </w:rPr>
-        <w:t>largest</w:t>
-      </w:r>
-      <w:proofErr w:type="spellEnd"/>
-      <w:r>
-        <w:rPr>
-          <w:rFonts w:ascii="Century Gothic" w:hAnsi="Century Gothic" w:cs="Consolas"/>
-          <w:sz w:val="21"/>
-          <w:szCs w:val="21"/>
-        </w:rPr>
-        <w:t xml:space="preserve"> </w:t>
-      </w:r>
-      <w:proofErr w:type="spellStart"/>
-      <w:r>
-        <w:rPr>
-          <w:rFonts w:ascii="Century Gothic" w:hAnsi="Century Gothic" w:cs="Consolas"/>
-          <w:sz w:val="21"/>
-          <w:szCs w:val="21"/>
-        </w:rPr>
-        <w:t>contentful</w:t>
-      </w:r>
-      <w:proofErr w:type="spellEnd"/>
-      <w:r>
-        <w:rPr>
-          <w:rFonts w:ascii="Century Gothic" w:hAnsi="Century Gothic" w:cs="Consolas"/>
-          <w:sz w:val="21"/>
-          <w:szCs w:val="21"/>
-        </w:rPr>
-        <w:t xml:space="preserve"> </w:t>
-      </w:r>
-      <w:proofErr w:type="spellStart"/>
-      <w:r>
-        <w:rPr>
-          <w:rFonts w:ascii="Century Gothic" w:hAnsi="Century Gothic" w:cs="Consolas"/>
-          <w:sz w:val="21"/>
-          <w:szCs w:val="21"/>
-        </w:rPr>
-        <w:t>paint</w:t>
-      </w:r>
-      <w:proofErr w:type="spellEnd"/>
-      <w:r>
-        <w:rPr>
-          <w:rFonts w:ascii="Century Gothic" w:hAnsi="Century Gothic" w:cs="Consolas"/>
-          <w:sz w:val="21"/>
-          <w:szCs w:val="21"/>
-        </w:rPr>
-        <w:t xml:space="preserve"> 1.</w:t>
-      </w:r>
-      <w:r>
-        <w:rPr>
-          <w:rFonts w:ascii="Century Gothic" w:hAnsi="Century Gothic" w:cs="Consolas"/>
-          <w:sz w:val="21"/>
-          <w:szCs w:val="21"/>
-        </w:rPr>
-        <w:t>5</w:t>
-      </w:r>
-      <w:r>
-        <w:rPr>
-          <w:rFonts w:ascii="Century Gothic" w:hAnsi="Century Gothic" w:cs="Consolas"/>
-          <w:sz w:val="21"/>
-          <w:szCs w:val="21"/>
-        </w:rPr>
-        <w:t xml:space="preserve"> s, time </w:t>
-      </w:r>
-      <w:proofErr w:type="spellStart"/>
-      <w:r>
-        <w:rPr>
-          <w:rFonts w:ascii="Century Gothic" w:hAnsi="Century Gothic" w:cs="Consolas"/>
-          <w:sz w:val="21"/>
-          <w:szCs w:val="21"/>
-        </w:rPr>
-        <w:t>to</w:t>
-      </w:r>
-      <w:proofErr w:type="spellEnd"/>
-      <w:r>
-        <w:rPr>
-          <w:rFonts w:ascii="Century Gothic" w:hAnsi="Century Gothic" w:cs="Consolas"/>
-          <w:sz w:val="21"/>
-          <w:szCs w:val="21"/>
-        </w:rPr>
-        <w:t xml:space="preserve"> </w:t>
-      </w:r>
-      <w:proofErr w:type="spellStart"/>
-      <w:r>
-        <w:rPr>
-          <w:rFonts w:ascii="Century Gothic" w:hAnsi="Century Gothic" w:cs="Consolas"/>
-          <w:sz w:val="21"/>
-          <w:szCs w:val="21"/>
-        </w:rPr>
-        <w:t>interactive</w:t>
-      </w:r>
-      <w:proofErr w:type="spellEnd"/>
-      <w:r>
-        <w:rPr>
-          <w:rFonts w:ascii="Century Gothic" w:hAnsi="Century Gothic" w:cs="Consolas"/>
-          <w:sz w:val="21"/>
-          <w:szCs w:val="21"/>
-        </w:rPr>
-        <w:t xml:space="preserve"> </w:t>
-      </w:r>
-      <w:r>
-        <w:rPr>
-          <w:rFonts w:ascii="Century Gothic" w:hAnsi="Century Gothic" w:cs="Consolas"/>
-          <w:sz w:val="21"/>
-          <w:szCs w:val="21"/>
-        </w:rPr>
-        <w:t>1.2</w:t>
-      </w:r>
-      <w:r>
-        <w:rPr>
-          <w:rFonts w:ascii="Century Gothic" w:hAnsi="Century Gothic" w:cs="Consolas"/>
-          <w:sz w:val="21"/>
-          <w:szCs w:val="21"/>
-        </w:rPr>
-        <w:t xml:space="preserve"> s, total </w:t>
-      </w:r>
-      <w:proofErr w:type="spellStart"/>
-      <w:r>
-        <w:rPr>
-          <w:rFonts w:ascii="Century Gothic" w:hAnsi="Century Gothic" w:cs="Consolas"/>
-          <w:sz w:val="21"/>
-          <w:szCs w:val="21"/>
-        </w:rPr>
-        <w:t>blocking</w:t>
-      </w:r>
-      <w:proofErr w:type="spellEnd"/>
-      <w:r>
-        <w:rPr>
-          <w:rFonts w:ascii="Century Gothic" w:hAnsi="Century Gothic" w:cs="Consolas"/>
-          <w:sz w:val="21"/>
-          <w:szCs w:val="21"/>
-        </w:rPr>
-        <w:t xml:space="preserve"> time 0 s y </w:t>
-      </w:r>
-      <w:proofErr w:type="spellStart"/>
-      <w:r>
-        <w:rPr>
-          <w:rFonts w:ascii="Century Gothic" w:hAnsi="Century Gothic" w:cs="Consolas"/>
-          <w:sz w:val="21"/>
-          <w:szCs w:val="21"/>
-        </w:rPr>
-        <w:t>cumulative</w:t>
-      </w:r>
-      <w:proofErr w:type="spellEnd"/>
-      <w:r>
-        <w:rPr>
-          <w:rFonts w:ascii="Century Gothic" w:hAnsi="Century Gothic" w:cs="Consolas"/>
-          <w:sz w:val="21"/>
-          <w:szCs w:val="21"/>
-        </w:rPr>
-        <w:t xml:space="preserve"> </w:t>
-      </w:r>
-      <w:proofErr w:type="spellStart"/>
-      <w:r>
-        <w:rPr>
-          <w:rFonts w:ascii="Century Gothic" w:hAnsi="Century Gothic" w:cs="Consolas"/>
-          <w:sz w:val="21"/>
-          <w:szCs w:val="21"/>
-        </w:rPr>
-        <w:t>layout</w:t>
-      </w:r>
-      <w:proofErr w:type="spellEnd"/>
-      <w:r>
-        <w:rPr>
-          <w:rFonts w:ascii="Century Gothic" w:hAnsi="Century Gothic" w:cs="Consolas"/>
-          <w:sz w:val="21"/>
-          <w:szCs w:val="21"/>
-        </w:rPr>
-        <w:t xml:space="preserve"> shift 0 s.</w:t>
-      </w:r>
-      <w:r>
-        <w:rPr>
-          <w:rFonts w:ascii="Century Gothic" w:hAnsi="Century Gothic" w:cs="Consolas"/>
-          <w:sz w:val="21"/>
-          <w:szCs w:val="21"/>
-        </w:rPr>
-        <w:t xml:space="preserve"> Además ofrece una serie de indicaciones, eliminar los recursos que bloquean el renderizado, eliminar los ficheros CSS no utilizados y utilizan imágenes de tamaño</w:t>
+        <w:t xml:space="preserve"> shift 0 s. Además ofrece una serie de indicaciones, eliminar los recursos que bloquean el renderizado, eliminar los ficheros CSS no utilizados y utilizan imágenes de tamaño</w:t>
       </w:r>
       <w:r>
         <w:rPr>
@@ -4249,23 +3895,7 @@
           <w:sz w:val="21"/>
           <w:szCs w:val="21"/>
         </w:rPr>
-        <w:t xml:space="preserve"> Paint </w:t>
-      </w:r>
-      <w:r>
-        <w:rPr>
-          <w:rFonts w:ascii="Century Gothic" w:hAnsi="Century Gothic" w:cs="Consolas"/>
-          <w:sz w:val="21"/>
-          <w:szCs w:val="21"/>
-        </w:rPr>
-        <w:t>0.9</w:t>
-      </w:r>
-      <w:r>
-        <w:rPr>
-          <w:rFonts w:ascii="Century Gothic" w:hAnsi="Century Gothic" w:cs="Consolas"/>
-          <w:sz w:val="21"/>
-          <w:szCs w:val="21"/>
-        </w:rPr>
-        <w:t xml:space="preserve"> s, </w:t>
+        <w:t xml:space="preserve"> Paint 0.9 s, </w:t>
       </w:r>
       <w:proofErr w:type="spellStart"/>
       <w:r>
@@ -4355,23 +3985,7 @@
           <w:sz w:val="21"/>
           <w:szCs w:val="21"/>
         </w:rPr>
-        <w:t xml:space="preserve"> 1.</w:t>
-      </w:r>
-      <w:r>
-        <w:rPr>
-          <w:rFonts w:ascii="Century Gothic" w:hAnsi="Century Gothic" w:cs="Consolas"/>
-          <w:sz w:val="21"/>
-          <w:szCs w:val="21"/>
-        </w:rPr>
-        <w:t>4</w:t>
-      </w:r>
-      <w:r>
-        <w:rPr>
-          <w:rFonts w:ascii="Century Gothic" w:hAnsi="Century Gothic" w:cs="Consolas"/>
-          <w:sz w:val="21"/>
-          <w:szCs w:val="21"/>
-        </w:rPr>
-        <w:t xml:space="preserve"> s, time </w:t>
+        <w:t xml:space="preserve"> 1.4 s, time </w:t>
       </w:r>
       <w:proofErr w:type="spellStart"/>
       <w:r>
@@ -4407,23 +4021,7 @@
           <w:sz w:val="21"/>
           <w:szCs w:val="21"/>
         </w:rPr>
-        <w:t xml:space="preserve"> 1.</w:t>
-      </w:r>
-      <w:r>
-        <w:rPr>
-          <w:rFonts w:ascii="Century Gothic" w:hAnsi="Century Gothic" w:cs="Consolas"/>
-          <w:sz w:val="21"/>
-          <w:szCs w:val="21"/>
-        </w:rPr>
-        <w:t>3</w:t>
-      </w:r>
-      <w:r>
-        <w:rPr>
-          <w:rFonts w:ascii="Century Gothic" w:hAnsi="Century Gothic" w:cs="Consolas"/>
-          <w:sz w:val="21"/>
-          <w:szCs w:val="21"/>
-        </w:rPr>
-        <w:t xml:space="preserve"> s, total </w:t>
+        <w:t xml:space="preserve"> 1.3 s, total </w:t>
       </w:r>
       <w:proofErr w:type="spellStart"/>
       <w:r>
@@ -4477,15 +4075,7 @@
           <w:sz w:val="21"/>
           <w:szCs w:val="21"/>
         </w:rPr>
-        <w:t xml:space="preserve"> shift 0 s.</w:t>
-      </w:r>
-      <w:r>
-        <w:rPr>
-          <w:rFonts w:ascii="Century Gothic" w:hAnsi="Century Gothic" w:cs="Consolas"/>
-          <w:sz w:val="21"/>
-          <w:szCs w:val="21"/>
-        </w:rPr>
-        <w:t xml:space="preserve"> Además ofrece una serie de recomendaciones, eliminar los recursos que afec</w:t>
+        <w:t xml:space="preserve"> shift 0 s. Además ofrece una serie de recomendaciones, eliminar los recursos que afec</w:t>
       </w:r>
       <w:r>
         <w:rPr>
@@ -5119,25 +4709,23 @@
           <w:szCs w:val="21"/>
         </w:rPr>
         <w:tab/>
-        <w:t xml:space="preserve">Prueba 8: formulario de registro / </w:t>
-      </w:r>
-      <w:proofErr w:type="spellStart"/>
-      <w:r>
-        <w:rPr>
-          <w:rFonts w:ascii="Century Gothic" w:hAnsi="Century Gothic"/>
-          <w:sz w:val="21"/>
-          <w:szCs w:val="21"/>
-        </w:rPr>
-        <w:t>login</w:t>
-      </w:r>
-      <w:proofErr w:type="spellEnd"/>
-      <w:r>
-        <w:rPr>
-          <w:rFonts w:ascii="Century Gothic" w:hAnsi="Century Gothic"/>
-          <w:sz w:val="21"/>
-          <w:szCs w:val="21"/>
-        </w:rPr>
-        <w:t>.</w:t>
+        <w:t>Prueba 8: formulario de registro / log</w:t>
+      </w:r>
+      <w:r>
+        <w:rPr>
+          <w:rFonts w:ascii="Century Gothic" w:hAnsi="Century Gothic"/>
+          <w:sz w:val="21"/>
+          <w:szCs w:val="21"/>
+        </w:rPr>
+        <w:t xml:space="preserve"> </w:t>
+      </w:r>
+      <w:r>
+        <w:rPr>
+          <w:rFonts w:ascii="Century Gothic" w:hAnsi="Century Gothic"/>
+          <w:sz w:val="21"/>
+          <w:szCs w:val="21"/>
+        </w:rPr>
+        <w:t>in.</w:t>
       </w:r>
     </w:p>
     <w:p>
@@ -5559,15 +5147,7 @@
           <w:sz w:val="21"/>
           <w:szCs w:val="21"/>
         </w:rPr>
-        <w:t xml:space="preserve">: la auditoria SEO de Chrome a otorgado al perfil de usuario un 80%. </w:t>
-      </w:r>
-      <w:r>
-        <w:rPr>
-          <w:rFonts w:ascii="Century Gothic" w:hAnsi="Century Gothic"/>
-          <w:sz w:val="21"/>
-          <w:szCs w:val="21"/>
-        </w:rPr>
-        <w:t xml:space="preserve">Los motivos vuelven a ser los mismos, falta el atributo </w:t>
+        <w:t xml:space="preserve">: la auditoria SEO de Chrome a otorgado al perfil de usuario un 80%. Los motivos vuelven a ser los mismos, falta el atributo </w:t>
       </w:r>
       <w:r>
         <w:rPr>
@@ -5745,15 +5325,7 @@
           <w:sz w:val="21"/>
           <w:szCs w:val="21"/>
         </w:rPr>
-        <w:t xml:space="preserve">: la auditoria SEO de Chrome a otorgado al formulario de modificación de una receta un 80%. </w:t>
-      </w:r>
-      <w:r>
-        <w:rPr>
-          <w:rFonts w:ascii="Century Gothic" w:hAnsi="Century Gothic"/>
-          <w:sz w:val="21"/>
-          <w:szCs w:val="21"/>
-        </w:rPr>
-        <w:t xml:space="preserve">Los motivos vuelven a ser los mismos, falta el atributo </w:t>
+        <w:t xml:space="preserve">: la auditoria SEO de Chrome a otorgado al formulario de modificación de una receta un 80%. Los motivos vuelven a ser los mismos, falta el atributo </w:t>
       </w:r>
       <w:r>
         <w:rPr>
@@ -6033,15 +5605,7 @@
           <w:sz w:val="21"/>
           <w:szCs w:val="21"/>
         </w:rPr>
-        <w:t xml:space="preserve"> en todas las imágenes, ya que también es importante para valorar la accesibilidad, además de </w:t>
-      </w:r>
-      <w:r>
-        <w:rPr>
-          <w:rFonts w:ascii="Century Gothic" w:hAnsi="Century Gothic" w:cs="Consolas"/>
-          <w:sz w:val="21"/>
-          <w:szCs w:val="21"/>
-        </w:rPr>
-        <w:t xml:space="preserve">añadir el atributo </w:t>
+        <w:t xml:space="preserve"> en todas las imágenes, ya que también es importante para valorar la accesibilidad, además de añadir el atributo </w:t>
       </w:r>
       <w:r>
         <w:rPr>
@@ -6071,15 +5635,7 @@
           <w:sz w:val="21"/>
           <w:szCs w:val="21"/>
         </w:rPr>
-        <w:t xml:space="preserve"> a la plantilla HTML </w:t>
-      </w:r>
-      <w:r>
-        <w:rPr>
-          <w:rFonts w:ascii="Century Gothic" w:hAnsi="Century Gothic" w:cs="Consolas"/>
-          <w:sz w:val="21"/>
-          <w:szCs w:val="21"/>
-        </w:rPr>
-        <w:t xml:space="preserve">del </w:t>
+        <w:t xml:space="preserve"> a la plantilla HTML del </w:t>
       </w:r>
       <w:proofErr w:type="spellStart"/>
       <w:r>
@@ -7348,14 +6904,1410 @@
     </w:p>
     <w:p>
       <w:pPr>
+        <w:pStyle w:val="NormalWeb"/>
+        <w:shd w:val="clear" w:color="auto" w:fill="FFFFFF"/>
         <w:ind w:right="-716"/>
         <w:jc w:val="both"/>
         <w:rPr>
-          <w:rFonts w:ascii="Century Gothic" w:hAnsi="Century Gothic"/>
-          <w:sz w:val="22"/>
-          <w:szCs w:val="22"/>
-        </w:rPr>
-      </w:pPr>
+          <w:rFonts w:ascii="Century Gothic" w:hAnsi="Century Gothic" w:cs="Consolas"/>
+          <w:b/>
+          <w:bCs/>
+          <w:sz w:val="21"/>
+          <w:szCs w:val="21"/>
+        </w:rPr>
+      </w:pPr>
+      <w:r>
+        <w:rPr>
+          <w:rFonts w:ascii="Century Gothic" w:hAnsi="Century Gothic" w:cs="Consolas"/>
+          <w:b/>
+          <w:bCs/>
+          <w:sz w:val="21"/>
+          <w:szCs w:val="21"/>
+        </w:rPr>
+        <w:t xml:space="preserve">Anexo 1: resultados pruebas </w:t>
+      </w:r>
+      <w:r>
+        <w:rPr>
+          <w:rFonts w:ascii="Century Gothic" w:hAnsi="Century Gothic" w:cs="Consolas"/>
+          <w:b/>
+          <w:bCs/>
+          <w:sz w:val="21"/>
+          <w:szCs w:val="21"/>
+        </w:rPr>
+        <w:t>SEO, rendimiento y accesibilidad finales.</w:t>
+      </w:r>
+    </w:p>
+    <w:p>
+      <w:pPr>
+        <w:pStyle w:val="NormalWeb"/>
+        <w:shd w:val="clear" w:color="auto" w:fill="FFFFFF"/>
+        <w:ind w:right="-716"/>
+        <w:jc w:val="both"/>
+        <w:rPr>
+          <w:rFonts w:ascii="Century Gothic" w:hAnsi="Century Gothic" w:cs="Consolas"/>
+          <w:sz w:val="21"/>
+          <w:szCs w:val="21"/>
+        </w:rPr>
+      </w:pPr>
+      <w:r>
+        <w:rPr>
+          <w:rFonts w:ascii="Century Gothic" w:hAnsi="Century Gothic" w:cs="Consolas"/>
+          <w:sz w:val="21"/>
+          <w:szCs w:val="21"/>
+        </w:rPr>
+        <w:t>Prueba 1: página principal</w:t>
+      </w:r>
+    </w:p>
+    <w:p>
+      <w:pPr>
+        <w:pStyle w:val="NormalWeb"/>
+        <w:shd w:val="clear" w:color="auto" w:fill="FFFFFF"/>
+        <w:ind w:right="-716"/>
+        <w:jc w:val="center"/>
+        <w:rPr>
+          <w:rFonts w:ascii="Century Gothic" w:hAnsi="Century Gothic" w:cs="Consolas"/>
+          <w:sz w:val="21"/>
+          <w:szCs w:val="21"/>
+        </w:rPr>
+      </w:pPr>
+      <w:r>
+        <w:rPr>
+          <w:noProof/>
+          <w:u w:val="single"/>
+        </w:rPr>
+        <w:drawing>
+          <wp:inline distT="0" distB="0" distL="0" distR="0" wp14:anchorId="23EF3FAA" wp14:editId="7BF85CBD">
+            <wp:extent cx="2838450" cy="994533"/>
+            <wp:effectExtent l="0" t="0" r="0" b="0"/>
+            <wp:docPr id="1" name="Imagen 1" descr="Imagen que contiene Icono&#10;&#10;Descripción generada automáticamente"/>
+            <wp:cNvGraphicFramePr>
+              <a:graphicFrameLocks xmlns:a="http://schemas.openxmlformats.org/drawingml/2006/main" noChangeAspect="1"/>
+            </wp:cNvGraphicFramePr>
+            <a:graphic xmlns:a="http://schemas.openxmlformats.org/drawingml/2006/main">
+              <a:graphicData uri="http://schemas.openxmlformats.org/drawingml/2006/picture">
+                <pic:pic xmlns:pic="http://schemas.openxmlformats.org/drawingml/2006/picture">
+                  <pic:nvPicPr>
+                    <pic:cNvPr id="1" name="Imagen 1" descr="Imagen que contiene Icono&#10;&#10;Descripción generada automáticamente"/>
+                    <pic:cNvPicPr/>
+                  </pic:nvPicPr>
+                  <pic:blipFill>
+                    <a:blip r:embed="rId5"/>
+                    <a:stretch>
+                      <a:fillRect/>
+                    </a:stretch>
+                  </pic:blipFill>
+                  <pic:spPr>
+                    <a:xfrm>
+                      <a:off x="0" y="0"/>
+                      <a:ext cx="2877695" cy="1008284"/>
+                    </a:xfrm>
+                    <a:prstGeom prst="rect">
+                      <a:avLst/>
+                    </a:prstGeom>
+                  </pic:spPr>
+                </pic:pic>
+              </a:graphicData>
+            </a:graphic>
+          </wp:inline>
+        </w:drawing>
+      </w:r>
+    </w:p>
+    <w:p>
+      <w:pPr>
+        <w:pStyle w:val="NormalWeb"/>
+        <w:shd w:val="clear" w:color="auto" w:fill="FFFFFF"/>
+        <w:ind w:right="-716"/>
+        <w:jc w:val="both"/>
+        <w:rPr>
+          <w:rFonts w:ascii="Century Gothic" w:hAnsi="Century Gothic" w:cs="Consolas"/>
+          <w:sz w:val="21"/>
+          <w:szCs w:val="21"/>
+        </w:rPr>
+      </w:pPr>
+      <w:r>
+        <w:rPr>
+          <w:noProof/>
+        </w:rPr>
+        <w:lastRenderedPageBreak/>
+        <w:drawing>
+          <wp:inline distT="0" distB="0" distL="0" distR="0" wp14:anchorId="6408D90C" wp14:editId="7AEC20FA">
+            <wp:extent cx="5396230" cy="2134870"/>
+            <wp:effectExtent l="0" t="0" r="0" b="0"/>
+            <wp:docPr id="2" name="Imagen 2" descr="Interfaz de usuario gráfica, Aplicación&#10;&#10;Descripción generada automáticamente"/>
+            <wp:cNvGraphicFramePr>
+              <a:graphicFrameLocks xmlns:a="http://schemas.openxmlformats.org/drawingml/2006/main" noChangeAspect="1"/>
+            </wp:cNvGraphicFramePr>
+            <a:graphic xmlns:a="http://schemas.openxmlformats.org/drawingml/2006/main">
+              <a:graphicData uri="http://schemas.openxmlformats.org/drawingml/2006/picture">
+                <pic:pic xmlns:pic="http://schemas.openxmlformats.org/drawingml/2006/picture">
+                  <pic:nvPicPr>
+                    <pic:cNvPr id="2" name="Imagen 2" descr="Interfaz de usuario gráfica, Aplicación&#10;&#10;Descripción generada automáticamente"/>
+                    <pic:cNvPicPr/>
+                  </pic:nvPicPr>
+                  <pic:blipFill>
+                    <a:blip r:embed="rId6"/>
+                    <a:stretch>
+                      <a:fillRect/>
+                    </a:stretch>
+                  </pic:blipFill>
+                  <pic:spPr>
+                    <a:xfrm>
+                      <a:off x="0" y="0"/>
+                      <a:ext cx="5396230" cy="2134870"/>
+                    </a:xfrm>
+                    <a:prstGeom prst="rect">
+                      <a:avLst/>
+                    </a:prstGeom>
+                  </pic:spPr>
+                </pic:pic>
+              </a:graphicData>
+            </a:graphic>
+          </wp:inline>
+        </w:drawing>
+      </w:r>
+    </w:p>
+    <w:p>
+      <w:pPr>
+        <w:pStyle w:val="NormalWeb"/>
+        <w:shd w:val="clear" w:color="auto" w:fill="FFFFFF"/>
+        <w:ind w:right="-716"/>
+        <w:jc w:val="both"/>
+        <w:rPr>
+          <w:rFonts w:ascii="Century Gothic" w:hAnsi="Century Gothic" w:cs="Consolas"/>
+          <w:sz w:val="21"/>
+          <w:szCs w:val="21"/>
+        </w:rPr>
+      </w:pPr>
+      <w:r>
+        <w:rPr>
+          <w:rFonts w:ascii="Century Gothic" w:hAnsi="Century Gothic" w:cs="Consolas"/>
+          <w:sz w:val="21"/>
+          <w:szCs w:val="21"/>
+        </w:rPr>
+        <w:t>Prueba 2: listado de recetas</w:t>
+      </w:r>
+    </w:p>
+    <w:p>
+      <w:pPr>
+        <w:pStyle w:val="NormalWeb"/>
+        <w:shd w:val="clear" w:color="auto" w:fill="FFFFFF"/>
+        <w:ind w:right="-716"/>
+        <w:jc w:val="center"/>
+        <w:rPr>
+          <w:rFonts w:ascii="Century Gothic" w:hAnsi="Century Gothic" w:cs="Consolas"/>
+          <w:sz w:val="21"/>
+          <w:szCs w:val="21"/>
+        </w:rPr>
+      </w:pPr>
+      <w:r>
+        <w:rPr>
+          <w:noProof/>
+        </w:rPr>
+        <w:drawing>
+          <wp:inline distT="0" distB="0" distL="0" distR="0" wp14:anchorId="30EA4CF0" wp14:editId="15BE212C">
+            <wp:extent cx="2790825" cy="1033639"/>
+            <wp:effectExtent l="0" t="0" r="0" b="0"/>
+            <wp:docPr id="3" name="Imagen 3" descr="Icono&#10;&#10;Descripción generada automáticamente"/>
+            <wp:cNvGraphicFramePr>
+              <a:graphicFrameLocks xmlns:a="http://schemas.openxmlformats.org/drawingml/2006/main" noChangeAspect="1"/>
+            </wp:cNvGraphicFramePr>
+            <a:graphic xmlns:a="http://schemas.openxmlformats.org/drawingml/2006/main">
+              <a:graphicData uri="http://schemas.openxmlformats.org/drawingml/2006/picture">
+                <pic:pic xmlns:pic="http://schemas.openxmlformats.org/drawingml/2006/picture">
+                  <pic:nvPicPr>
+                    <pic:cNvPr id="3" name="Imagen 3" descr="Icono&#10;&#10;Descripción generada automáticamente"/>
+                    <pic:cNvPicPr/>
+                  </pic:nvPicPr>
+                  <pic:blipFill>
+                    <a:blip r:embed="rId7"/>
+                    <a:stretch>
+                      <a:fillRect/>
+                    </a:stretch>
+                  </pic:blipFill>
+                  <pic:spPr>
+                    <a:xfrm>
+                      <a:off x="0" y="0"/>
+                      <a:ext cx="2825347" cy="1046425"/>
+                    </a:xfrm>
+                    <a:prstGeom prst="rect">
+                      <a:avLst/>
+                    </a:prstGeom>
+                  </pic:spPr>
+                </pic:pic>
+              </a:graphicData>
+            </a:graphic>
+          </wp:inline>
+        </w:drawing>
+      </w:r>
+    </w:p>
+    <w:p>
+      <w:pPr>
+        <w:pStyle w:val="NormalWeb"/>
+        <w:shd w:val="clear" w:color="auto" w:fill="FFFFFF"/>
+        <w:ind w:right="-716"/>
+        <w:jc w:val="both"/>
+        <w:rPr>
+          <w:rFonts w:ascii="Century Gothic" w:hAnsi="Century Gothic" w:cs="Consolas"/>
+          <w:sz w:val="21"/>
+          <w:szCs w:val="21"/>
+        </w:rPr>
+      </w:pPr>
+      <w:r>
+        <w:rPr>
+          <w:noProof/>
+        </w:rPr>
+        <w:drawing>
+          <wp:inline distT="0" distB="0" distL="0" distR="0" wp14:anchorId="1CEC9103" wp14:editId="0752D2EE">
+            <wp:extent cx="5396230" cy="2117725"/>
+            <wp:effectExtent l="0" t="0" r="0" b="0"/>
+            <wp:docPr id="4" name="Imagen 4" descr="Interfaz de usuario gráfica, Aplicación&#10;&#10;Descripción generada automáticamente"/>
+            <wp:cNvGraphicFramePr>
+              <a:graphicFrameLocks xmlns:a="http://schemas.openxmlformats.org/drawingml/2006/main" noChangeAspect="1"/>
+            </wp:cNvGraphicFramePr>
+            <a:graphic xmlns:a="http://schemas.openxmlformats.org/drawingml/2006/main">
+              <a:graphicData uri="http://schemas.openxmlformats.org/drawingml/2006/picture">
+                <pic:pic xmlns:pic="http://schemas.openxmlformats.org/drawingml/2006/picture">
+                  <pic:nvPicPr>
+                    <pic:cNvPr id="4" name="Imagen 4" descr="Interfaz de usuario gráfica, Aplicación&#10;&#10;Descripción generada automáticamente"/>
+                    <pic:cNvPicPr/>
+                  </pic:nvPicPr>
+                  <pic:blipFill>
+                    <a:blip r:embed="rId8"/>
+                    <a:stretch>
+                      <a:fillRect/>
+                    </a:stretch>
+                  </pic:blipFill>
+                  <pic:spPr>
+                    <a:xfrm>
+                      <a:off x="0" y="0"/>
+                      <a:ext cx="5396230" cy="2117725"/>
+                    </a:xfrm>
+                    <a:prstGeom prst="rect">
+                      <a:avLst/>
+                    </a:prstGeom>
+                  </pic:spPr>
+                </pic:pic>
+              </a:graphicData>
+            </a:graphic>
+          </wp:inline>
+        </w:drawing>
+      </w:r>
+    </w:p>
+    <w:p>
+      <w:pPr>
+        <w:pStyle w:val="NormalWeb"/>
+        <w:shd w:val="clear" w:color="auto" w:fill="FFFFFF"/>
+        <w:ind w:right="-716"/>
+        <w:jc w:val="both"/>
+        <w:rPr>
+          <w:rFonts w:ascii="Century Gothic" w:hAnsi="Century Gothic" w:cs="Consolas"/>
+          <w:sz w:val="21"/>
+          <w:szCs w:val="21"/>
+        </w:rPr>
+      </w:pPr>
+      <w:r>
+        <w:rPr>
+          <w:noProof/>
+        </w:rPr>
+        <w:drawing>
+          <wp:inline distT="0" distB="0" distL="0" distR="0" wp14:anchorId="234706B0" wp14:editId="195CCB30">
+            <wp:extent cx="5396230" cy="2054225"/>
+            <wp:effectExtent l="0" t="0" r="0" b="3175"/>
+            <wp:docPr id="5" name="Imagen 5" descr="Interfaz de usuario gráfica, Texto, Aplicación, Correo electrónico&#10;&#10;Descripción generada automáticamente"/>
+            <wp:cNvGraphicFramePr>
+              <a:graphicFrameLocks xmlns:a="http://schemas.openxmlformats.org/drawingml/2006/main" noChangeAspect="1"/>
+            </wp:cNvGraphicFramePr>
+            <a:graphic xmlns:a="http://schemas.openxmlformats.org/drawingml/2006/main">
+              <a:graphicData uri="http://schemas.openxmlformats.org/drawingml/2006/picture">
+                <pic:pic xmlns:pic="http://schemas.openxmlformats.org/drawingml/2006/picture">
+                  <pic:nvPicPr>
+                    <pic:cNvPr id="5" name="Imagen 5" descr="Interfaz de usuario gráfica, Texto, Aplicación, Correo electrónico&#10;&#10;Descripción generada automáticamente"/>
+                    <pic:cNvPicPr/>
+                  </pic:nvPicPr>
+                  <pic:blipFill>
+                    <a:blip r:embed="rId9"/>
+                    <a:stretch>
+                      <a:fillRect/>
+                    </a:stretch>
+                  </pic:blipFill>
+                  <pic:spPr>
+                    <a:xfrm>
+                      <a:off x="0" y="0"/>
+                      <a:ext cx="5396230" cy="2054225"/>
+                    </a:xfrm>
+                    <a:prstGeom prst="rect">
+                      <a:avLst/>
+                    </a:prstGeom>
+                  </pic:spPr>
+                </pic:pic>
+              </a:graphicData>
+            </a:graphic>
+          </wp:inline>
+        </w:drawing>
+      </w:r>
+    </w:p>
+    <w:p>
+      <w:pPr>
+        <w:pStyle w:val="NormalWeb"/>
+        <w:shd w:val="clear" w:color="auto" w:fill="FFFFFF"/>
+        <w:ind w:right="-716"/>
+        <w:jc w:val="both"/>
+        <w:rPr>
+          <w:rFonts w:ascii="Century Gothic" w:hAnsi="Century Gothic" w:cs="Consolas"/>
+          <w:sz w:val="21"/>
+          <w:szCs w:val="21"/>
+        </w:rPr>
+      </w:pPr>
+      <w:r>
+        <w:rPr>
+          <w:rFonts w:ascii="Century Gothic" w:hAnsi="Century Gothic" w:cs="Consolas"/>
+          <w:sz w:val="21"/>
+          <w:szCs w:val="21"/>
+        </w:rPr>
+        <w:t>Prueba 3: vista de una receta</w:t>
+      </w:r>
+    </w:p>
+    <w:p>
+      <w:pPr>
+        <w:pStyle w:val="NormalWeb"/>
+        <w:shd w:val="clear" w:color="auto" w:fill="FFFFFF"/>
+        <w:ind w:right="-716"/>
+        <w:jc w:val="center"/>
+        <w:rPr>
+          <w:rFonts w:ascii="Century Gothic" w:hAnsi="Century Gothic" w:cs="Consolas"/>
+          <w:sz w:val="21"/>
+          <w:szCs w:val="21"/>
+        </w:rPr>
+      </w:pPr>
+      <w:r>
+        <w:rPr>
+          <w:noProof/>
+        </w:rPr>
+        <w:lastRenderedPageBreak/>
+        <w:drawing>
+          <wp:inline distT="0" distB="0" distL="0" distR="0" wp14:anchorId="7FE3A856" wp14:editId="04C9CEFC">
+            <wp:extent cx="2724150" cy="1085347"/>
+            <wp:effectExtent l="0" t="0" r="0" b="635"/>
+            <wp:docPr id="6" name="Imagen 6" descr="Imagen que contiene Icono&#10;&#10;Descripción generada automáticamente"/>
+            <wp:cNvGraphicFramePr>
+              <a:graphicFrameLocks xmlns:a="http://schemas.openxmlformats.org/drawingml/2006/main" noChangeAspect="1"/>
+            </wp:cNvGraphicFramePr>
+            <a:graphic xmlns:a="http://schemas.openxmlformats.org/drawingml/2006/main">
+              <a:graphicData uri="http://schemas.openxmlformats.org/drawingml/2006/picture">
+                <pic:pic xmlns:pic="http://schemas.openxmlformats.org/drawingml/2006/picture">
+                  <pic:nvPicPr>
+                    <pic:cNvPr id="6" name="Imagen 6" descr="Imagen que contiene Icono&#10;&#10;Descripción generada automáticamente"/>
+                    <pic:cNvPicPr/>
+                  </pic:nvPicPr>
+                  <pic:blipFill>
+                    <a:blip r:embed="rId10"/>
+                    <a:stretch>
+                      <a:fillRect/>
+                    </a:stretch>
+                  </pic:blipFill>
+                  <pic:spPr>
+                    <a:xfrm>
+                      <a:off x="0" y="0"/>
+                      <a:ext cx="2739252" cy="1091364"/>
+                    </a:xfrm>
+                    <a:prstGeom prst="rect">
+                      <a:avLst/>
+                    </a:prstGeom>
+                  </pic:spPr>
+                </pic:pic>
+              </a:graphicData>
+            </a:graphic>
+          </wp:inline>
+        </w:drawing>
+      </w:r>
+    </w:p>
+    <w:p>
+      <w:pPr>
+        <w:pStyle w:val="NormalWeb"/>
+        <w:shd w:val="clear" w:color="auto" w:fill="FFFFFF"/>
+        <w:ind w:right="-716"/>
+        <w:jc w:val="both"/>
+        <w:rPr>
+          <w:rFonts w:ascii="Century Gothic" w:hAnsi="Century Gothic" w:cs="Consolas"/>
+          <w:sz w:val="21"/>
+          <w:szCs w:val="21"/>
+        </w:rPr>
+      </w:pPr>
+      <w:r>
+        <w:rPr>
+          <w:noProof/>
+        </w:rPr>
+        <w:drawing>
+          <wp:inline distT="0" distB="0" distL="0" distR="0" wp14:anchorId="1CEE95D1" wp14:editId="38E4C23B">
+            <wp:extent cx="5396230" cy="2199640"/>
+            <wp:effectExtent l="0" t="0" r="0" b="0"/>
+            <wp:docPr id="7" name="Imagen 7" descr="Interfaz de usuario gráfica, Aplicación&#10;&#10;Descripción generada automáticamente"/>
+            <wp:cNvGraphicFramePr>
+              <a:graphicFrameLocks xmlns:a="http://schemas.openxmlformats.org/drawingml/2006/main" noChangeAspect="1"/>
+            </wp:cNvGraphicFramePr>
+            <a:graphic xmlns:a="http://schemas.openxmlformats.org/drawingml/2006/main">
+              <a:graphicData uri="http://schemas.openxmlformats.org/drawingml/2006/picture">
+                <pic:pic xmlns:pic="http://schemas.openxmlformats.org/drawingml/2006/picture">
+                  <pic:nvPicPr>
+                    <pic:cNvPr id="7" name="Imagen 7" descr="Interfaz de usuario gráfica, Aplicación&#10;&#10;Descripción generada automáticamente"/>
+                    <pic:cNvPicPr/>
+                  </pic:nvPicPr>
+                  <pic:blipFill>
+                    <a:blip r:embed="rId11"/>
+                    <a:stretch>
+                      <a:fillRect/>
+                    </a:stretch>
+                  </pic:blipFill>
+                  <pic:spPr>
+                    <a:xfrm>
+                      <a:off x="0" y="0"/>
+                      <a:ext cx="5396230" cy="2199640"/>
+                    </a:xfrm>
+                    <a:prstGeom prst="rect">
+                      <a:avLst/>
+                    </a:prstGeom>
+                  </pic:spPr>
+                </pic:pic>
+              </a:graphicData>
+            </a:graphic>
+          </wp:inline>
+        </w:drawing>
+      </w:r>
+    </w:p>
+    <w:p>
+      <w:pPr>
+        <w:pStyle w:val="NormalWeb"/>
+        <w:shd w:val="clear" w:color="auto" w:fill="FFFFFF"/>
+        <w:ind w:right="-716"/>
+        <w:jc w:val="both"/>
+        <w:rPr>
+          <w:rFonts w:ascii="Century Gothic" w:hAnsi="Century Gothic" w:cs="Consolas"/>
+          <w:sz w:val="21"/>
+          <w:szCs w:val="21"/>
+        </w:rPr>
+      </w:pPr>
+      <w:r>
+        <w:rPr>
+          <w:noProof/>
+        </w:rPr>
+        <w:drawing>
+          <wp:inline distT="0" distB="0" distL="0" distR="0" wp14:anchorId="25E5247D" wp14:editId="28D122DD">
+            <wp:extent cx="5396230" cy="2824480"/>
+            <wp:effectExtent l="0" t="0" r="0" b="0"/>
+            <wp:docPr id="8" name="Imagen 8" descr="Interfaz de usuario gráfica, Texto, Aplicación, Correo electrónico&#10;&#10;Descripción generada automáticamente"/>
+            <wp:cNvGraphicFramePr>
+              <a:graphicFrameLocks xmlns:a="http://schemas.openxmlformats.org/drawingml/2006/main" noChangeAspect="1"/>
+            </wp:cNvGraphicFramePr>
+            <a:graphic xmlns:a="http://schemas.openxmlformats.org/drawingml/2006/main">
+              <a:graphicData uri="http://schemas.openxmlformats.org/drawingml/2006/picture">
+                <pic:pic xmlns:pic="http://schemas.openxmlformats.org/drawingml/2006/picture">
+                  <pic:nvPicPr>
+                    <pic:cNvPr id="8" name="Imagen 8" descr="Interfaz de usuario gráfica, Texto, Aplicación, Correo electrónico&#10;&#10;Descripción generada automáticamente"/>
+                    <pic:cNvPicPr/>
+                  </pic:nvPicPr>
+                  <pic:blipFill>
+                    <a:blip r:embed="rId12"/>
+                    <a:stretch>
+                      <a:fillRect/>
+                    </a:stretch>
+                  </pic:blipFill>
+                  <pic:spPr>
+                    <a:xfrm>
+                      <a:off x="0" y="0"/>
+                      <a:ext cx="5396230" cy="2824480"/>
+                    </a:xfrm>
+                    <a:prstGeom prst="rect">
+                      <a:avLst/>
+                    </a:prstGeom>
+                  </pic:spPr>
+                </pic:pic>
+              </a:graphicData>
+            </a:graphic>
+          </wp:inline>
+        </w:drawing>
+      </w:r>
+    </w:p>
+    <w:p>
+      <w:pPr>
+        <w:pStyle w:val="NormalWeb"/>
+        <w:shd w:val="clear" w:color="auto" w:fill="FFFFFF"/>
+        <w:ind w:right="-716"/>
+        <w:jc w:val="both"/>
+        <w:rPr>
+          <w:rFonts w:ascii="Century Gothic" w:hAnsi="Century Gothic" w:cs="Consolas"/>
+          <w:sz w:val="21"/>
+          <w:szCs w:val="21"/>
+        </w:rPr>
+      </w:pPr>
+      <w:r>
+        <w:rPr>
+          <w:rFonts w:ascii="Century Gothic" w:hAnsi="Century Gothic" w:cs="Consolas"/>
+          <w:sz w:val="21"/>
+          <w:szCs w:val="21"/>
+        </w:rPr>
+        <w:t>Prueba 4: galería de imágenes de una receta</w:t>
+      </w:r>
+    </w:p>
+    <w:p>
+      <w:pPr>
+        <w:pStyle w:val="NormalWeb"/>
+        <w:shd w:val="clear" w:color="auto" w:fill="FFFFFF"/>
+        <w:ind w:right="-716"/>
+        <w:jc w:val="center"/>
+        <w:rPr>
+          <w:rFonts w:ascii="Century Gothic" w:hAnsi="Century Gothic" w:cs="Consolas"/>
+          <w:sz w:val="21"/>
+          <w:szCs w:val="21"/>
+        </w:rPr>
+      </w:pPr>
+      <w:r>
+        <w:rPr>
+          <w:noProof/>
+        </w:rPr>
+        <w:drawing>
+          <wp:inline distT="0" distB="0" distL="0" distR="0" wp14:anchorId="0018436A" wp14:editId="07D44637">
+            <wp:extent cx="2762250" cy="1061357"/>
+            <wp:effectExtent l="0" t="0" r="0" b="5715"/>
+            <wp:docPr id="9" name="Imagen 9" descr="Imagen que contiene Interfaz de usuario gráfica&#10;&#10;Descripción generada automáticamente"/>
+            <wp:cNvGraphicFramePr>
+              <a:graphicFrameLocks xmlns:a="http://schemas.openxmlformats.org/drawingml/2006/main" noChangeAspect="1"/>
+            </wp:cNvGraphicFramePr>
+            <a:graphic xmlns:a="http://schemas.openxmlformats.org/drawingml/2006/main">
+              <a:graphicData uri="http://schemas.openxmlformats.org/drawingml/2006/picture">
+                <pic:pic xmlns:pic="http://schemas.openxmlformats.org/drawingml/2006/picture">
+                  <pic:nvPicPr>
+                    <pic:cNvPr id="9" name="Imagen 9" descr="Imagen que contiene Interfaz de usuario gráfica&#10;&#10;Descripción generada automáticamente"/>
+                    <pic:cNvPicPr/>
+                  </pic:nvPicPr>
+                  <pic:blipFill>
+                    <a:blip r:embed="rId13"/>
+                    <a:stretch>
+                      <a:fillRect/>
+                    </a:stretch>
+                  </pic:blipFill>
+                  <pic:spPr>
+                    <a:xfrm>
+                      <a:off x="0" y="0"/>
+                      <a:ext cx="2776471" cy="1066821"/>
+                    </a:xfrm>
+                    <a:prstGeom prst="rect">
+                      <a:avLst/>
+                    </a:prstGeom>
+                  </pic:spPr>
+                </pic:pic>
+              </a:graphicData>
+            </a:graphic>
+          </wp:inline>
+        </w:drawing>
+      </w:r>
+    </w:p>
+    <w:p>
+      <w:pPr>
+        <w:pStyle w:val="NormalWeb"/>
+        <w:shd w:val="clear" w:color="auto" w:fill="FFFFFF"/>
+        <w:ind w:right="-716"/>
+        <w:jc w:val="both"/>
+        <w:rPr>
+          <w:rFonts w:ascii="Century Gothic" w:hAnsi="Century Gothic" w:cs="Consolas"/>
+          <w:sz w:val="21"/>
+          <w:szCs w:val="21"/>
+        </w:rPr>
+      </w:pPr>
+      <w:r>
+        <w:rPr>
+          <w:noProof/>
+        </w:rPr>
+        <w:lastRenderedPageBreak/>
+        <w:drawing>
+          <wp:inline distT="0" distB="0" distL="0" distR="0" wp14:anchorId="58B652FC" wp14:editId="3B7B2687">
+            <wp:extent cx="5396230" cy="2099945"/>
+            <wp:effectExtent l="0" t="0" r="0" b="0"/>
+            <wp:docPr id="10" name="Imagen 10" descr="Interfaz de usuario gráfica, Texto, Aplicación&#10;&#10;Descripción generada automáticamente"/>
+            <wp:cNvGraphicFramePr>
+              <a:graphicFrameLocks xmlns:a="http://schemas.openxmlformats.org/drawingml/2006/main" noChangeAspect="1"/>
+            </wp:cNvGraphicFramePr>
+            <a:graphic xmlns:a="http://schemas.openxmlformats.org/drawingml/2006/main">
+              <a:graphicData uri="http://schemas.openxmlformats.org/drawingml/2006/picture">
+                <pic:pic xmlns:pic="http://schemas.openxmlformats.org/drawingml/2006/picture">
+                  <pic:nvPicPr>
+                    <pic:cNvPr id="10" name="Imagen 10" descr="Interfaz de usuario gráfica, Texto, Aplicación&#10;&#10;Descripción generada automáticamente"/>
+                    <pic:cNvPicPr/>
+                  </pic:nvPicPr>
+                  <pic:blipFill>
+                    <a:blip r:embed="rId14"/>
+                    <a:stretch>
+                      <a:fillRect/>
+                    </a:stretch>
+                  </pic:blipFill>
+                  <pic:spPr>
+                    <a:xfrm>
+                      <a:off x="0" y="0"/>
+                      <a:ext cx="5396230" cy="2099945"/>
+                    </a:xfrm>
+                    <a:prstGeom prst="rect">
+                      <a:avLst/>
+                    </a:prstGeom>
+                  </pic:spPr>
+                </pic:pic>
+              </a:graphicData>
+            </a:graphic>
+          </wp:inline>
+        </w:drawing>
+      </w:r>
+    </w:p>
+    <w:p>
+      <w:pPr>
+        <w:pStyle w:val="NormalWeb"/>
+        <w:shd w:val="clear" w:color="auto" w:fill="FFFFFF"/>
+        <w:ind w:right="-716"/>
+        <w:jc w:val="both"/>
+        <w:rPr>
+          <w:rFonts w:ascii="Century Gothic" w:hAnsi="Century Gothic" w:cs="Consolas"/>
+          <w:sz w:val="21"/>
+          <w:szCs w:val="21"/>
+        </w:rPr>
+      </w:pPr>
+      <w:r>
+        <w:rPr>
+          <w:rFonts w:ascii="Century Gothic" w:hAnsi="Century Gothic" w:cs="Consolas"/>
+          <w:sz w:val="21"/>
+          <w:szCs w:val="21"/>
+        </w:rPr>
+        <w:t>Prueba 5: perfil de usuario</w:t>
+      </w:r>
+    </w:p>
+    <w:p>
+      <w:pPr>
+        <w:pStyle w:val="NormalWeb"/>
+        <w:shd w:val="clear" w:color="auto" w:fill="FFFFFF"/>
+        <w:ind w:right="-716"/>
+        <w:jc w:val="center"/>
+        <w:rPr>
+          <w:rFonts w:ascii="Century Gothic" w:hAnsi="Century Gothic" w:cs="Consolas"/>
+          <w:sz w:val="21"/>
+          <w:szCs w:val="21"/>
+        </w:rPr>
+      </w:pPr>
+      <w:r>
+        <w:rPr>
+          <w:noProof/>
+        </w:rPr>
+        <w:drawing>
+          <wp:inline distT="0" distB="0" distL="0" distR="0" wp14:anchorId="19659DA7" wp14:editId="70FFDA19">
+            <wp:extent cx="2638425" cy="1036524"/>
+            <wp:effectExtent l="0" t="0" r="0" b="0"/>
+            <wp:docPr id="11" name="Imagen 11" descr="Imagen que contiene Icono&#10;&#10;Descripción generada automáticamente"/>
+            <wp:cNvGraphicFramePr>
+              <a:graphicFrameLocks xmlns:a="http://schemas.openxmlformats.org/drawingml/2006/main" noChangeAspect="1"/>
+            </wp:cNvGraphicFramePr>
+            <a:graphic xmlns:a="http://schemas.openxmlformats.org/drawingml/2006/main">
+              <a:graphicData uri="http://schemas.openxmlformats.org/drawingml/2006/picture">
+                <pic:pic xmlns:pic="http://schemas.openxmlformats.org/drawingml/2006/picture">
+                  <pic:nvPicPr>
+                    <pic:cNvPr id="11" name="Imagen 11" descr="Imagen que contiene Icono&#10;&#10;Descripción generada automáticamente"/>
+                    <pic:cNvPicPr/>
+                  </pic:nvPicPr>
+                  <pic:blipFill>
+                    <a:blip r:embed="rId15"/>
+                    <a:stretch>
+                      <a:fillRect/>
+                    </a:stretch>
+                  </pic:blipFill>
+                  <pic:spPr>
+                    <a:xfrm>
+                      <a:off x="0" y="0"/>
+                      <a:ext cx="2665392" cy="1047118"/>
+                    </a:xfrm>
+                    <a:prstGeom prst="rect">
+                      <a:avLst/>
+                    </a:prstGeom>
+                  </pic:spPr>
+                </pic:pic>
+              </a:graphicData>
+            </a:graphic>
+          </wp:inline>
+        </w:drawing>
+      </w:r>
+    </w:p>
+    <w:p>
+      <w:pPr>
+        <w:pStyle w:val="NormalWeb"/>
+        <w:shd w:val="clear" w:color="auto" w:fill="FFFFFF"/>
+        <w:ind w:right="-716"/>
+        <w:jc w:val="both"/>
+        <w:rPr>
+          <w:rFonts w:ascii="Century Gothic" w:hAnsi="Century Gothic" w:cs="Consolas"/>
+          <w:sz w:val="21"/>
+          <w:szCs w:val="21"/>
+        </w:rPr>
+      </w:pPr>
+      <w:r>
+        <w:rPr>
+          <w:noProof/>
+        </w:rPr>
+        <w:drawing>
+          <wp:inline distT="0" distB="0" distL="0" distR="0" wp14:anchorId="7124C93E" wp14:editId="4834CB6C">
+            <wp:extent cx="5396230" cy="2152650"/>
+            <wp:effectExtent l="0" t="0" r="0" b="0"/>
+            <wp:docPr id="12" name="Imagen 12" descr="Interfaz de usuario gráfica, Aplicación&#10;&#10;Descripción generada automáticamente"/>
+            <wp:cNvGraphicFramePr>
+              <a:graphicFrameLocks xmlns:a="http://schemas.openxmlformats.org/drawingml/2006/main" noChangeAspect="1"/>
+            </wp:cNvGraphicFramePr>
+            <a:graphic xmlns:a="http://schemas.openxmlformats.org/drawingml/2006/main">
+              <a:graphicData uri="http://schemas.openxmlformats.org/drawingml/2006/picture">
+                <pic:pic xmlns:pic="http://schemas.openxmlformats.org/drawingml/2006/picture">
+                  <pic:nvPicPr>
+                    <pic:cNvPr id="12" name="Imagen 12" descr="Interfaz de usuario gráfica, Aplicación&#10;&#10;Descripción generada automáticamente"/>
+                    <pic:cNvPicPr/>
+                  </pic:nvPicPr>
+                  <pic:blipFill>
+                    <a:blip r:embed="rId16"/>
+                    <a:stretch>
+                      <a:fillRect/>
+                    </a:stretch>
+                  </pic:blipFill>
+                  <pic:spPr>
+                    <a:xfrm>
+                      <a:off x="0" y="0"/>
+                      <a:ext cx="5396230" cy="2152650"/>
+                    </a:xfrm>
+                    <a:prstGeom prst="rect">
+                      <a:avLst/>
+                    </a:prstGeom>
+                  </pic:spPr>
+                </pic:pic>
+              </a:graphicData>
+            </a:graphic>
+          </wp:inline>
+        </w:drawing>
+      </w:r>
+    </w:p>
+    <w:p>
+      <w:pPr>
+        <w:pStyle w:val="NormalWeb"/>
+        <w:shd w:val="clear" w:color="auto" w:fill="FFFFFF"/>
+        <w:ind w:right="-716"/>
+        <w:jc w:val="both"/>
+        <w:rPr>
+          <w:rFonts w:ascii="Century Gothic" w:hAnsi="Century Gothic" w:cs="Consolas"/>
+          <w:sz w:val="21"/>
+          <w:szCs w:val="21"/>
+        </w:rPr>
+      </w:pPr>
+      <w:r>
+        <w:rPr>
+          <w:noProof/>
+        </w:rPr>
+        <w:drawing>
+          <wp:inline distT="0" distB="0" distL="0" distR="0" wp14:anchorId="2DEF4ACA" wp14:editId="69E72128">
+            <wp:extent cx="5396230" cy="2108835"/>
+            <wp:effectExtent l="0" t="0" r="0" b="5715"/>
+            <wp:docPr id="13" name="Imagen 13" descr="Interfaz de usuario gráfica, Texto, Aplicación&#10;&#10;Descripción generada automáticamente"/>
+            <wp:cNvGraphicFramePr>
+              <a:graphicFrameLocks xmlns:a="http://schemas.openxmlformats.org/drawingml/2006/main" noChangeAspect="1"/>
+            </wp:cNvGraphicFramePr>
+            <a:graphic xmlns:a="http://schemas.openxmlformats.org/drawingml/2006/main">
+              <a:graphicData uri="http://schemas.openxmlformats.org/drawingml/2006/picture">
+                <pic:pic xmlns:pic="http://schemas.openxmlformats.org/drawingml/2006/picture">
+                  <pic:nvPicPr>
+                    <pic:cNvPr id="13" name="Imagen 13" descr="Interfaz de usuario gráfica, Texto, Aplicación&#10;&#10;Descripción generada automáticamente"/>
+                    <pic:cNvPicPr/>
+                  </pic:nvPicPr>
+                  <pic:blipFill>
+                    <a:blip r:embed="rId17"/>
+                    <a:stretch>
+                      <a:fillRect/>
+                    </a:stretch>
+                  </pic:blipFill>
+                  <pic:spPr>
+                    <a:xfrm>
+                      <a:off x="0" y="0"/>
+                      <a:ext cx="5396230" cy="2108835"/>
+                    </a:xfrm>
+                    <a:prstGeom prst="rect">
+                      <a:avLst/>
+                    </a:prstGeom>
+                  </pic:spPr>
+                </pic:pic>
+              </a:graphicData>
+            </a:graphic>
+          </wp:inline>
+        </w:drawing>
+      </w:r>
+    </w:p>
+    <w:p>
+      <w:pPr>
+        <w:pStyle w:val="NormalWeb"/>
+        <w:shd w:val="clear" w:color="auto" w:fill="FFFFFF"/>
+        <w:ind w:right="-716"/>
+        <w:jc w:val="both"/>
+        <w:rPr>
+          <w:rFonts w:ascii="Century Gothic" w:hAnsi="Century Gothic" w:cs="Consolas"/>
+          <w:sz w:val="21"/>
+          <w:szCs w:val="21"/>
+        </w:rPr>
+      </w:pPr>
+      <w:r>
+        <w:rPr>
+          <w:rFonts w:ascii="Century Gothic" w:hAnsi="Century Gothic" w:cs="Consolas"/>
+          <w:sz w:val="21"/>
+          <w:szCs w:val="21"/>
+        </w:rPr>
+        <w:t>Prueba 5: formulario añadir receta</w:t>
+      </w:r>
+    </w:p>
+    <w:p>
+      <w:pPr>
+        <w:pStyle w:val="NormalWeb"/>
+        <w:shd w:val="clear" w:color="auto" w:fill="FFFFFF"/>
+        <w:ind w:right="-716"/>
+        <w:jc w:val="center"/>
+        <w:rPr>
+          <w:rFonts w:ascii="Century Gothic" w:hAnsi="Century Gothic" w:cs="Consolas"/>
+          <w:sz w:val="21"/>
+          <w:szCs w:val="21"/>
+        </w:rPr>
+      </w:pPr>
+      <w:r>
+        <w:rPr>
+          <w:noProof/>
+        </w:rPr>
+        <w:lastRenderedPageBreak/>
+        <w:drawing>
+          <wp:inline distT="0" distB="0" distL="0" distR="0" wp14:anchorId="1C4A3BD4" wp14:editId="2688BA44">
+            <wp:extent cx="2762250" cy="1127862"/>
+            <wp:effectExtent l="0" t="0" r="0" b="0"/>
+            <wp:docPr id="14" name="Imagen 14" descr="Logotipo, nombre de la empresa&#10;&#10;Descripción generada automáticamente"/>
+            <wp:cNvGraphicFramePr>
+              <a:graphicFrameLocks xmlns:a="http://schemas.openxmlformats.org/drawingml/2006/main" noChangeAspect="1"/>
+            </wp:cNvGraphicFramePr>
+            <a:graphic xmlns:a="http://schemas.openxmlformats.org/drawingml/2006/main">
+              <a:graphicData uri="http://schemas.openxmlformats.org/drawingml/2006/picture">
+                <pic:pic xmlns:pic="http://schemas.openxmlformats.org/drawingml/2006/picture">
+                  <pic:nvPicPr>
+                    <pic:cNvPr id="14" name="Imagen 14" descr="Logotipo, nombre de la empresa&#10;&#10;Descripción generada automáticamente"/>
+                    <pic:cNvPicPr/>
+                  </pic:nvPicPr>
+                  <pic:blipFill>
+                    <a:blip r:embed="rId18"/>
+                    <a:stretch>
+                      <a:fillRect/>
+                    </a:stretch>
+                  </pic:blipFill>
+                  <pic:spPr>
+                    <a:xfrm>
+                      <a:off x="0" y="0"/>
+                      <a:ext cx="2782719" cy="1136220"/>
+                    </a:xfrm>
+                    <a:prstGeom prst="rect">
+                      <a:avLst/>
+                    </a:prstGeom>
+                  </pic:spPr>
+                </pic:pic>
+              </a:graphicData>
+            </a:graphic>
+          </wp:inline>
+        </w:drawing>
+      </w:r>
+    </w:p>
+    <w:p>
+      <w:pPr>
+        <w:pStyle w:val="NormalWeb"/>
+        <w:shd w:val="clear" w:color="auto" w:fill="FFFFFF"/>
+        <w:ind w:right="-716"/>
+        <w:jc w:val="both"/>
+        <w:rPr>
+          <w:rFonts w:ascii="Century Gothic" w:hAnsi="Century Gothic" w:cs="Consolas"/>
+          <w:sz w:val="21"/>
+          <w:szCs w:val="21"/>
+        </w:rPr>
+      </w:pPr>
+      <w:r>
+        <w:rPr>
+          <w:noProof/>
+        </w:rPr>
+        <w:drawing>
+          <wp:inline distT="0" distB="0" distL="0" distR="0" wp14:anchorId="22DBE4D8" wp14:editId="7FB7E699">
+            <wp:extent cx="5396230" cy="2241550"/>
+            <wp:effectExtent l="0" t="0" r="0" b="6350"/>
+            <wp:docPr id="15" name="Imagen 15" descr="Interfaz de usuario gráfica, Aplicación&#10;&#10;Descripción generada automáticamente"/>
+            <wp:cNvGraphicFramePr>
+              <a:graphicFrameLocks xmlns:a="http://schemas.openxmlformats.org/drawingml/2006/main" noChangeAspect="1"/>
+            </wp:cNvGraphicFramePr>
+            <a:graphic xmlns:a="http://schemas.openxmlformats.org/drawingml/2006/main">
+              <a:graphicData uri="http://schemas.openxmlformats.org/drawingml/2006/picture">
+                <pic:pic xmlns:pic="http://schemas.openxmlformats.org/drawingml/2006/picture">
+                  <pic:nvPicPr>
+                    <pic:cNvPr id="15" name="Imagen 15" descr="Interfaz de usuario gráfica, Aplicación&#10;&#10;Descripción generada automáticamente"/>
+                    <pic:cNvPicPr/>
+                  </pic:nvPicPr>
+                  <pic:blipFill>
+                    <a:blip r:embed="rId19"/>
+                    <a:stretch>
+                      <a:fillRect/>
+                    </a:stretch>
+                  </pic:blipFill>
+                  <pic:spPr>
+                    <a:xfrm>
+                      <a:off x="0" y="0"/>
+                      <a:ext cx="5396230" cy="2241550"/>
+                    </a:xfrm>
+                    <a:prstGeom prst="rect">
+                      <a:avLst/>
+                    </a:prstGeom>
+                  </pic:spPr>
+                </pic:pic>
+              </a:graphicData>
+            </a:graphic>
+          </wp:inline>
+        </w:drawing>
+      </w:r>
+    </w:p>
+    <w:p>
+      <w:pPr>
+        <w:pStyle w:val="NormalWeb"/>
+        <w:shd w:val="clear" w:color="auto" w:fill="FFFFFF"/>
+        <w:ind w:right="-716"/>
+        <w:jc w:val="both"/>
+        <w:rPr>
+          <w:rFonts w:ascii="Century Gothic" w:hAnsi="Century Gothic" w:cs="Consolas"/>
+          <w:sz w:val="21"/>
+          <w:szCs w:val="21"/>
+        </w:rPr>
+      </w:pPr>
+      <w:r>
+        <w:rPr>
+          <w:noProof/>
+        </w:rPr>
+        <w:drawing>
+          <wp:inline distT="0" distB="0" distL="0" distR="0" wp14:anchorId="01EBD33B" wp14:editId="12EEA053">
+            <wp:extent cx="5396230" cy="3206115"/>
+            <wp:effectExtent l="0" t="0" r="0" b="0"/>
+            <wp:docPr id="16" name="Imagen 16" descr="Interfaz de usuario gráfica, Texto, Aplicación, Correo electrónico&#10;&#10;Descripción generada automáticamente"/>
+            <wp:cNvGraphicFramePr>
+              <a:graphicFrameLocks xmlns:a="http://schemas.openxmlformats.org/drawingml/2006/main" noChangeAspect="1"/>
+            </wp:cNvGraphicFramePr>
+            <a:graphic xmlns:a="http://schemas.openxmlformats.org/drawingml/2006/main">
+              <a:graphicData uri="http://schemas.openxmlformats.org/drawingml/2006/picture">
+                <pic:pic xmlns:pic="http://schemas.openxmlformats.org/drawingml/2006/picture">
+                  <pic:nvPicPr>
+                    <pic:cNvPr id="16" name="Imagen 16" descr="Interfaz de usuario gráfica, Texto, Aplicación, Correo electrónico&#10;&#10;Descripción generada automáticamente"/>
+                    <pic:cNvPicPr/>
+                  </pic:nvPicPr>
+                  <pic:blipFill>
+                    <a:blip r:embed="rId20"/>
+                    <a:stretch>
+                      <a:fillRect/>
+                    </a:stretch>
+                  </pic:blipFill>
+                  <pic:spPr>
+                    <a:xfrm>
+                      <a:off x="0" y="0"/>
+                      <a:ext cx="5396230" cy="3206115"/>
+                    </a:xfrm>
+                    <a:prstGeom prst="rect">
+                      <a:avLst/>
+                    </a:prstGeom>
+                  </pic:spPr>
+                </pic:pic>
+              </a:graphicData>
+            </a:graphic>
+          </wp:inline>
+        </w:drawing>
+      </w:r>
+    </w:p>
+    <w:p>
+      <w:pPr>
+        <w:pStyle w:val="NormalWeb"/>
+        <w:shd w:val="clear" w:color="auto" w:fill="FFFFFF"/>
+        <w:ind w:right="-716"/>
+        <w:jc w:val="both"/>
+        <w:rPr>
+          <w:rFonts w:ascii="Century Gothic" w:hAnsi="Century Gothic" w:cs="Consolas"/>
+          <w:sz w:val="21"/>
+          <w:szCs w:val="21"/>
+        </w:rPr>
+      </w:pPr>
+      <w:r>
+        <w:rPr>
+          <w:rFonts w:ascii="Century Gothic" w:hAnsi="Century Gothic" w:cs="Consolas"/>
+          <w:sz w:val="21"/>
+          <w:szCs w:val="21"/>
+        </w:rPr>
+        <w:t>Prueba 7: formulario modificar receta</w:t>
+      </w:r>
+    </w:p>
+    <w:p>
+      <w:pPr>
+        <w:pStyle w:val="NormalWeb"/>
+        <w:shd w:val="clear" w:color="auto" w:fill="FFFFFF"/>
+        <w:ind w:right="-716"/>
+        <w:jc w:val="center"/>
+        <w:rPr>
+          <w:rFonts w:ascii="Century Gothic" w:hAnsi="Century Gothic" w:cs="Consolas"/>
+          <w:sz w:val="21"/>
+          <w:szCs w:val="21"/>
+        </w:rPr>
+      </w:pPr>
+      <w:r>
+        <w:rPr>
+          <w:noProof/>
+        </w:rPr>
+        <w:drawing>
+          <wp:inline distT="0" distB="0" distL="0" distR="0" wp14:anchorId="4DC4CA91" wp14:editId="7C215847">
+            <wp:extent cx="2438400" cy="985467"/>
+            <wp:effectExtent l="0" t="0" r="0" b="5715"/>
+            <wp:docPr id="17" name="Imagen 17" descr="Logotipo, nombre de la empresa&#10;&#10;Descripción generada automáticamente"/>
+            <wp:cNvGraphicFramePr>
+              <a:graphicFrameLocks xmlns:a="http://schemas.openxmlformats.org/drawingml/2006/main" noChangeAspect="1"/>
+            </wp:cNvGraphicFramePr>
+            <a:graphic xmlns:a="http://schemas.openxmlformats.org/drawingml/2006/main">
+              <a:graphicData uri="http://schemas.openxmlformats.org/drawingml/2006/picture">
+                <pic:pic xmlns:pic="http://schemas.openxmlformats.org/drawingml/2006/picture">
+                  <pic:nvPicPr>
+                    <pic:cNvPr id="17" name="Imagen 17" descr="Logotipo, nombre de la empresa&#10;&#10;Descripción generada automáticamente"/>
+                    <pic:cNvPicPr/>
+                  </pic:nvPicPr>
+                  <pic:blipFill>
+                    <a:blip r:embed="rId21"/>
+                    <a:stretch>
+                      <a:fillRect/>
+                    </a:stretch>
+                  </pic:blipFill>
+                  <pic:spPr>
+                    <a:xfrm>
+                      <a:off x="0" y="0"/>
+                      <a:ext cx="2464163" cy="995879"/>
+                    </a:xfrm>
+                    <a:prstGeom prst="rect">
+                      <a:avLst/>
+                    </a:prstGeom>
+                  </pic:spPr>
+                </pic:pic>
+              </a:graphicData>
+            </a:graphic>
+          </wp:inline>
+        </w:drawing>
+      </w:r>
+    </w:p>
+    <w:p>
+      <w:pPr>
+        <w:pStyle w:val="NormalWeb"/>
+        <w:shd w:val="clear" w:color="auto" w:fill="FFFFFF"/>
+        <w:ind w:right="-716"/>
+        <w:jc w:val="both"/>
+        <w:rPr>
+          <w:rFonts w:ascii="Century Gothic" w:hAnsi="Century Gothic" w:cs="Consolas"/>
+          <w:sz w:val="21"/>
+          <w:szCs w:val="21"/>
+        </w:rPr>
+      </w:pPr>
+      <w:r>
+        <w:rPr>
+          <w:noProof/>
+        </w:rPr>
+        <w:lastRenderedPageBreak/>
+        <w:drawing>
+          <wp:inline distT="0" distB="0" distL="0" distR="0" wp14:anchorId="2A337192" wp14:editId="227E081F">
+            <wp:extent cx="5396230" cy="2170430"/>
+            <wp:effectExtent l="0" t="0" r="0" b="1270"/>
+            <wp:docPr id="18" name="Imagen 18" descr="Interfaz de usuario gráfica, Texto, Aplicación&#10;&#10;Descripción generada automáticamente"/>
+            <wp:cNvGraphicFramePr>
+              <a:graphicFrameLocks xmlns:a="http://schemas.openxmlformats.org/drawingml/2006/main" noChangeAspect="1"/>
+            </wp:cNvGraphicFramePr>
+            <a:graphic xmlns:a="http://schemas.openxmlformats.org/drawingml/2006/main">
+              <a:graphicData uri="http://schemas.openxmlformats.org/drawingml/2006/picture">
+                <pic:pic xmlns:pic="http://schemas.openxmlformats.org/drawingml/2006/picture">
+                  <pic:nvPicPr>
+                    <pic:cNvPr id="18" name="Imagen 18" descr="Interfaz de usuario gráfica, Texto, Aplicación&#10;&#10;Descripción generada automáticamente"/>
+                    <pic:cNvPicPr/>
+                  </pic:nvPicPr>
+                  <pic:blipFill>
+                    <a:blip r:embed="rId22"/>
+                    <a:stretch>
+                      <a:fillRect/>
+                    </a:stretch>
+                  </pic:blipFill>
+                  <pic:spPr>
+                    <a:xfrm>
+                      <a:off x="0" y="0"/>
+                      <a:ext cx="5396230" cy="2170430"/>
+                    </a:xfrm>
+                    <a:prstGeom prst="rect">
+                      <a:avLst/>
+                    </a:prstGeom>
+                  </pic:spPr>
+                </pic:pic>
+              </a:graphicData>
+            </a:graphic>
+          </wp:inline>
+        </w:drawing>
+      </w:r>
+    </w:p>
+    <w:p>
+      <w:pPr>
+        <w:pStyle w:val="NormalWeb"/>
+        <w:shd w:val="clear" w:color="auto" w:fill="FFFFFF"/>
+        <w:ind w:right="-716"/>
+        <w:jc w:val="both"/>
+        <w:rPr>
+          <w:rFonts w:ascii="Century Gothic" w:hAnsi="Century Gothic" w:cs="Consolas"/>
+          <w:sz w:val="21"/>
+          <w:szCs w:val="21"/>
+        </w:rPr>
+      </w:pPr>
+      <w:r>
+        <w:rPr>
+          <w:noProof/>
+        </w:rPr>
+        <w:drawing>
+          <wp:inline distT="0" distB="0" distL="0" distR="0" wp14:anchorId="714468BA" wp14:editId="0CB2FA08">
+            <wp:extent cx="5396230" cy="3309620"/>
+            <wp:effectExtent l="0" t="0" r="0" b="5080"/>
+            <wp:docPr id="19" name="Imagen 19" descr="Interfaz de usuario gráfica, Texto, Aplicación, Correo electrónico&#10;&#10;Descripción generada automáticamente"/>
+            <wp:cNvGraphicFramePr>
+              <a:graphicFrameLocks xmlns:a="http://schemas.openxmlformats.org/drawingml/2006/main" noChangeAspect="1"/>
+            </wp:cNvGraphicFramePr>
+            <a:graphic xmlns:a="http://schemas.openxmlformats.org/drawingml/2006/main">
+              <a:graphicData uri="http://schemas.openxmlformats.org/drawingml/2006/picture">
+                <pic:pic xmlns:pic="http://schemas.openxmlformats.org/drawingml/2006/picture">
+                  <pic:nvPicPr>
+                    <pic:cNvPr id="19" name="Imagen 19" descr="Interfaz de usuario gráfica, Texto, Aplicación, Correo electrónico&#10;&#10;Descripción generada automáticamente"/>
+                    <pic:cNvPicPr/>
+                  </pic:nvPicPr>
+                  <pic:blipFill>
+                    <a:blip r:embed="rId23"/>
+                    <a:stretch>
+                      <a:fillRect/>
+                    </a:stretch>
+                  </pic:blipFill>
+                  <pic:spPr>
+                    <a:xfrm>
+                      <a:off x="0" y="0"/>
+                      <a:ext cx="5396230" cy="3309620"/>
+                    </a:xfrm>
+                    <a:prstGeom prst="rect">
+                      <a:avLst/>
+                    </a:prstGeom>
+                  </pic:spPr>
+                </pic:pic>
+              </a:graphicData>
+            </a:graphic>
+          </wp:inline>
+        </w:drawing>
+      </w:r>
+    </w:p>
+    <w:p>
+      <w:pPr>
+        <w:pStyle w:val="NormalWeb"/>
+        <w:shd w:val="clear" w:color="auto" w:fill="FFFFFF"/>
+        <w:ind w:left="708" w:right="-716" w:hanging="708"/>
+        <w:jc w:val="both"/>
+        <w:rPr>
+          <w:rFonts w:ascii="Century Gothic" w:hAnsi="Century Gothic" w:cs="Consolas"/>
+          <w:sz w:val="21"/>
+          <w:szCs w:val="21"/>
+        </w:rPr>
+      </w:pPr>
+      <w:r>
+        <w:rPr>
+          <w:rFonts w:ascii="Century Gothic" w:hAnsi="Century Gothic" w:cs="Consolas"/>
+          <w:sz w:val="21"/>
+          <w:szCs w:val="21"/>
+        </w:rPr>
+        <w:t>Prueba 8: formulario registro/ log in</w:t>
+      </w:r>
+    </w:p>
+    <w:p>
+      <w:pPr>
+        <w:pStyle w:val="NormalWeb"/>
+        <w:shd w:val="clear" w:color="auto" w:fill="FFFFFF"/>
+        <w:ind w:right="-716"/>
+        <w:jc w:val="center"/>
+        <w:rPr>
+          <w:rFonts w:ascii="Century Gothic" w:hAnsi="Century Gothic" w:cs="Consolas"/>
+          <w:sz w:val="21"/>
+          <w:szCs w:val="21"/>
+        </w:rPr>
+      </w:pPr>
+      <w:r>
+        <w:rPr>
+          <w:noProof/>
+        </w:rPr>
+        <w:drawing>
+          <wp:inline distT="0" distB="0" distL="0" distR="0" wp14:anchorId="17D2121F" wp14:editId="71AA782D">
+            <wp:extent cx="2352675" cy="990936"/>
+            <wp:effectExtent l="0" t="0" r="0" b="0"/>
+            <wp:docPr id="20" name="Imagen 20" descr="Imagen que contiene Aplicación&#10;&#10;Descripción generada automáticamente"/>
+            <wp:cNvGraphicFramePr>
+              <a:graphicFrameLocks xmlns:a="http://schemas.openxmlformats.org/drawingml/2006/main" noChangeAspect="1"/>
+            </wp:cNvGraphicFramePr>
+            <a:graphic xmlns:a="http://schemas.openxmlformats.org/drawingml/2006/main">
+              <a:graphicData uri="http://schemas.openxmlformats.org/drawingml/2006/picture">
+                <pic:pic xmlns:pic="http://schemas.openxmlformats.org/drawingml/2006/picture">
+                  <pic:nvPicPr>
+                    <pic:cNvPr id="20" name="Imagen 20" descr="Imagen que contiene Aplicación&#10;&#10;Descripción generada automáticamente"/>
+                    <pic:cNvPicPr/>
+                  </pic:nvPicPr>
+                  <pic:blipFill>
+                    <a:blip r:embed="rId24"/>
+                    <a:stretch>
+                      <a:fillRect/>
+                    </a:stretch>
+                  </pic:blipFill>
+                  <pic:spPr>
+                    <a:xfrm>
+                      <a:off x="0" y="0"/>
+                      <a:ext cx="2372803" cy="999414"/>
+                    </a:xfrm>
+                    <a:prstGeom prst="rect">
+                      <a:avLst/>
+                    </a:prstGeom>
+                  </pic:spPr>
+                </pic:pic>
+              </a:graphicData>
+            </a:graphic>
+          </wp:inline>
+        </w:drawing>
+      </w:r>
+    </w:p>
+    <w:p>
+      <w:pPr>
+        <w:pStyle w:val="NormalWeb"/>
+        <w:shd w:val="clear" w:color="auto" w:fill="FFFFFF"/>
+        <w:ind w:right="-716"/>
+        <w:jc w:val="both"/>
+        <w:rPr>
+          <w:rFonts w:ascii="Century Gothic" w:hAnsi="Century Gothic" w:cs="Consolas"/>
+          <w:sz w:val="21"/>
+          <w:szCs w:val="21"/>
+        </w:rPr>
+      </w:pPr>
+      <w:r>
+        <w:rPr>
+          <w:noProof/>
+        </w:rPr>
+        <w:lastRenderedPageBreak/>
+        <w:drawing>
+          <wp:inline distT="0" distB="0" distL="0" distR="0" wp14:anchorId="12AF85B4" wp14:editId="18ADBD9F">
+            <wp:extent cx="5396230" cy="2194560"/>
+            <wp:effectExtent l="0" t="0" r="0" b="0"/>
+            <wp:docPr id="21" name="Imagen 21" descr="Interfaz de usuario gráfica, Texto, Aplicación&#10;&#10;Descripción generada automáticamente"/>
+            <wp:cNvGraphicFramePr>
+              <a:graphicFrameLocks xmlns:a="http://schemas.openxmlformats.org/drawingml/2006/main" noChangeAspect="1"/>
+            </wp:cNvGraphicFramePr>
+            <a:graphic xmlns:a="http://schemas.openxmlformats.org/drawingml/2006/main">
+              <a:graphicData uri="http://schemas.openxmlformats.org/drawingml/2006/picture">
+                <pic:pic xmlns:pic="http://schemas.openxmlformats.org/drawingml/2006/picture">
+                  <pic:nvPicPr>
+                    <pic:cNvPr id="21" name="Imagen 21" descr="Interfaz de usuario gráfica, Texto, Aplicación&#10;&#10;Descripción generada automáticamente"/>
+                    <pic:cNvPicPr/>
+                  </pic:nvPicPr>
+                  <pic:blipFill>
+                    <a:blip r:embed="rId25"/>
+                    <a:stretch>
+                      <a:fillRect/>
+                    </a:stretch>
+                  </pic:blipFill>
+                  <pic:spPr>
+                    <a:xfrm>
+                      <a:off x="0" y="0"/>
+                      <a:ext cx="5396230" cy="2194560"/>
+                    </a:xfrm>
+                    <a:prstGeom prst="rect">
+                      <a:avLst/>
+                    </a:prstGeom>
+                  </pic:spPr>
+                </pic:pic>
+              </a:graphicData>
+            </a:graphic>
+          </wp:inline>
+        </w:drawing>
+      </w:r>
+    </w:p>
+    <w:p>
+      <w:pPr>
+        <w:pStyle w:val="NormalWeb"/>
+        <w:shd w:val="clear" w:color="auto" w:fill="FFFFFF"/>
+        <w:ind w:right="-716"/>
+        <w:jc w:val="both"/>
+        <w:rPr>
+          <w:rFonts w:ascii="Century Gothic" w:hAnsi="Century Gothic" w:cs="Consolas"/>
+          <w:sz w:val="21"/>
+          <w:szCs w:val="21"/>
+        </w:rPr>
+      </w:pPr>
+      <w:r>
+        <w:rPr>
+          <w:noProof/>
+        </w:rPr>
+        <w:drawing>
+          <wp:inline distT="0" distB="0" distL="0" distR="0" wp14:anchorId="064D9393" wp14:editId="387CEC26">
+            <wp:extent cx="5396230" cy="1963420"/>
+            <wp:effectExtent l="0" t="0" r="0" b="0"/>
+            <wp:docPr id="22" name="Imagen 22" descr="Interfaz de usuario gráfica, Texto, Aplicación&#10;&#10;Descripción generada automáticamente"/>
+            <wp:cNvGraphicFramePr>
+              <a:graphicFrameLocks xmlns:a="http://schemas.openxmlformats.org/drawingml/2006/main" noChangeAspect="1"/>
+            </wp:cNvGraphicFramePr>
+            <a:graphic xmlns:a="http://schemas.openxmlformats.org/drawingml/2006/main">
+              <a:graphicData uri="http://schemas.openxmlformats.org/drawingml/2006/picture">
+                <pic:pic xmlns:pic="http://schemas.openxmlformats.org/drawingml/2006/picture">
+                  <pic:nvPicPr>
+                    <pic:cNvPr id="22" name="Imagen 22" descr="Interfaz de usuario gráfica, Texto, Aplicación&#10;&#10;Descripción generada automáticamente"/>
+                    <pic:cNvPicPr/>
+                  </pic:nvPicPr>
+                  <pic:blipFill>
+                    <a:blip r:embed="rId26"/>
+                    <a:stretch>
+                      <a:fillRect/>
+                    </a:stretch>
+                  </pic:blipFill>
+                  <pic:spPr>
+                    <a:xfrm>
+                      <a:off x="0" y="0"/>
+                      <a:ext cx="5396230" cy="1963420"/>
+                    </a:xfrm>
+                    <a:prstGeom prst="rect">
+                      <a:avLst/>
+                    </a:prstGeom>
+                  </pic:spPr>
+                </pic:pic>
+              </a:graphicData>
+            </a:graphic>
+          </wp:inline>
+        </w:drawing>
+      </w:r>
+    </w:p>
+    <w:p>
+      <w:pPr>
+        <w:pStyle w:val="NormalWeb"/>
+        <w:shd w:val="clear" w:color="auto" w:fill="FFFFFF"/>
+        <w:ind w:right="-716"/>
+        <w:jc w:val="both"/>
+        <w:rPr>
+          <w:rFonts w:ascii="Century Gothic" w:hAnsi="Century Gothic" w:cs="Consolas"/>
+          <w:sz w:val="21"/>
+          <w:szCs w:val="21"/>
+        </w:rPr>
+      </w:pPr>
+      <w:r>
+        <w:rPr>
+          <w:rFonts w:ascii="Century Gothic" w:hAnsi="Century Gothic" w:cs="Consolas"/>
+          <w:sz w:val="21"/>
+          <w:szCs w:val="21"/>
+        </w:rPr>
+        <w:t xml:space="preserve">Para obtener información más extensa puede consultar los archivos en la carpeta </w:t>
+      </w:r>
+      <w:r>
+        <w:rPr>
+          <w:rFonts w:ascii="Century Gothic" w:hAnsi="Century Gothic" w:cs="Consolas"/>
+          <w:i/>
+          <w:iCs/>
+          <w:sz w:val="21"/>
+          <w:szCs w:val="21"/>
+        </w:rPr>
+        <w:t xml:space="preserve">Auditorias. </w:t>
+      </w:r>
     </w:p>
     <w:sectPr>
       <w:pgSz w:w="11900" w:h="16840"/>
@@ -7550,7 +8502,7 @@
   <w:abstractNum w:abstractNumId="2" w15:restartNumberingAfterBreak="0">
     <w:nsid w:val="503F3B3C"/>
     <w:multiLevelType w:val="hybridMultilevel"/>
-    <w:tmpl w:val="32C64050"/>
+    <w:tmpl w:val="CB4CC5A6"/>
     <w:lvl w:ilvl="0" w:tplc="F81E5508">
       <w:start w:val="3"/>
       <w:numFmt w:val="decimal"/>
@@ -7563,7 +8515,7 @@
         <w:rFonts w:hint="default"/>
       </w:rPr>
     </w:lvl>
-    <w:lvl w:ilvl="1" w:tplc="040A0019" w:tentative="1">
+    <w:lvl w:ilvl="1" w:tplc="040A0019">
       <w:start w:val="1"/>
       <w:numFmt w:val="lowerLetter"/>
       <w:lvlText w:val="%2."/>
@@ -8645,7 +9597,6 @@
     <w:name w:val="Normal (Web)"/>
     <w:basedOn w:val="Normal"/>
     <w:uiPriority w:val="99"/>
-    <w:semiHidden/>
     <w:unhideWhenUsed/>
     <w:rsid w:val="00343F1C"/>
     <w:pPr>
@@ -8655,6 +9606,17 @@
       <w:rFonts w:ascii="Times New Roman" w:eastAsia="Times New Roman" w:hAnsi="Times New Roman" w:cs="Times New Roman"/>
       <w:lang w:val="es-ES" w:eastAsia="es-ES_tradnl"/>
     </w:rPr>
+  </w:style>
+  <w:style w:type="paragraph" w:styleId="Prrafodelista">
+    <w:name w:val="List Paragraph"/>
+    <w:basedOn w:val="Normal"/>
+    <w:uiPriority w:val="34"/>
+    <w:qFormat/>
+    <w:rsid w:val="00010B23"/>
+    <w:pPr>
+      <w:ind w:left="720"/>
+      <w:contextualSpacing/>
+    </w:pPr>
   </w:style>
 </w:styles>
 </file>

</xml_diff>